<commit_message>
Review documents - adjusted support table pagination
</commit_message>
<xml_diff>
--- a/Use Case Model/SystemsEngDevelopmentEnv/SysEngDevEnv_rpy/Documents_Generated/Review_Document_Models_and_Documents/Generated_Review_Documents/Review Document For Analyze Stakeholders Needs.docx
+++ b/Use Case Model/SystemsEngDevelopmentEnv/SysEngDevEnv_rpy/Documents_Generated/Review_Document_Models_and_Documents/Generated_Review_Documents/Review Document For Analyze Stakeholders Needs.docx
@@ -2122,8 +2122,6 @@
             <w:fldChar w:fldCharType="end"/>
           </w:r>
         </w:p>
-        <w:bookmarkStart w:id="0" w:name="_GoBack" w:displacedByCustomXml="next"/>
-        <w:bookmarkEnd w:id="0" w:displacedByCustomXml="next"/>
       </w:sdtContent>
     </w:sdt>
     <w:p>
@@ -3108,14 +3106,14 @@
           <w:numId w:val="11"/>
         </w:numPr>
       </w:pPr>
-      <w:bookmarkStart w:id="1" w:name="_Toc1"/>
-      <w:bookmarkStart w:id="2" w:name="_Toc419871967"/>
+      <w:bookmarkStart w:id="0" w:name="_Toc1"/>
+      <w:bookmarkStart w:id="1" w:name="_Toc419871967"/>
       <w:r>
         <w:lastRenderedPageBreak/>
         <w:t>Introduction</w:t>
       </w:r>
+      <w:bookmarkEnd w:id="0"/>
       <w:bookmarkEnd w:id="1"/>
-      <w:bookmarkEnd w:id="2"/>
     </w:p>
     <w:p>
       <w:pPr>
@@ -3125,13 +3123,13 @@
           <w:numId w:val="11"/>
         </w:numPr>
       </w:pPr>
-      <w:bookmarkStart w:id="3" w:name="_Toc2"/>
-      <w:bookmarkStart w:id="4" w:name="_Toc419871968"/>
+      <w:bookmarkStart w:id="2" w:name="_Toc2"/>
+      <w:bookmarkStart w:id="3" w:name="_Toc419871968"/>
       <w:r>
         <w:t>Intent</w:t>
       </w:r>
+      <w:bookmarkEnd w:id="2"/>
       <w:bookmarkEnd w:id="3"/>
-      <w:bookmarkEnd w:id="4"/>
     </w:p>
     <w:p>
       <w:r>
@@ -3150,13 +3148,13 @@
           <w:numId w:val="11"/>
         </w:numPr>
       </w:pPr>
-      <w:bookmarkStart w:id="5" w:name="_Toc3"/>
-      <w:bookmarkStart w:id="6" w:name="_Toc419871969"/>
+      <w:bookmarkStart w:id="4" w:name="_Toc3"/>
+      <w:bookmarkStart w:id="5" w:name="_Toc419871969"/>
       <w:r>
         <w:t>Assumptions</w:t>
       </w:r>
+      <w:bookmarkEnd w:id="4"/>
       <w:bookmarkEnd w:id="5"/>
-      <w:bookmarkEnd w:id="6"/>
     </w:p>
     <w:p>
       <w:r>
@@ -3195,13 +3193,13 @@
           <w:numId w:val="11"/>
         </w:numPr>
       </w:pPr>
-      <w:bookmarkStart w:id="7" w:name="_Toc4"/>
-      <w:bookmarkStart w:id="8" w:name="_Toc419871970"/>
+      <w:bookmarkStart w:id="6" w:name="_Toc4"/>
+      <w:bookmarkStart w:id="7" w:name="_Toc419871970"/>
       <w:r>
         <w:t>Context</w:t>
       </w:r>
+      <w:bookmarkEnd w:id="6"/>
       <w:bookmarkEnd w:id="7"/>
-      <w:bookmarkEnd w:id="8"/>
     </w:p>
     <w:p>
       <w:r>
@@ -3275,8 +3273,8 @@
       <w:pPr>
         <w:pStyle w:val="Caption"/>
       </w:pPr>
-      <w:bookmarkStart w:id="9" w:name="_Toc5"/>
-      <w:bookmarkStart w:id="10" w:name="_Toc419871988"/>
+      <w:bookmarkStart w:id="8" w:name="_Toc5"/>
+      <w:bookmarkStart w:id="9" w:name="_Toc419871988"/>
       <w:r>
         <w:t xml:space="preserve">Figure </w:t>
       </w:r>
@@ -3301,8 +3299,8 @@
       <w:r>
         <w:t>: Systems Engineering Workflow Use Case Context</w:t>
       </w:r>
+      <w:bookmarkEnd w:id="8"/>
       <w:bookmarkEnd w:id="9"/>
-      <w:bookmarkEnd w:id="10"/>
     </w:p>
     <w:p>
       <w:pPr>
@@ -3312,13 +3310,13 @@
           <w:numId w:val="11"/>
         </w:numPr>
       </w:pPr>
-      <w:bookmarkStart w:id="11" w:name="_Toc6"/>
-      <w:bookmarkStart w:id="12" w:name="_Toc419871971"/>
+      <w:bookmarkStart w:id="10" w:name="_Toc6"/>
+      <w:bookmarkStart w:id="11" w:name="_Toc419871971"/>
       <w:r>
         <w:t>Items to Review</w:t>
       </w:r>
+      <w:bookmarkEnd w:id="10"/>
       <w:bookmarkEnd w:id="11"/>
-      <w:bookmarkEnd w:id="12"/>
     </w:p>
     <w:p>
       <w:pPr>
@@ -3328,13 +3326,13 @@
           <w:numId w:val="11"/>
         </w:numPr>
       </w:pPr>
-      <w:bookmarkStart w:id="13" w:name="_Toc7"/>
-      <w:bookmarkStart w:id="14" w:name="_Toc419871972"/>
+      <w:bookmarkStart w:id="12" w:name="_Toc7"/>
+      <w:bookmarkStart w:id="13" w:name="_Toc419871972"/>
       <w:r>
         <w:t>"Analyze Stakeholders Needs" Use Case</w:t>
       </w:r>
+      <w:bookmarkEnd w:id="12"/>
       <w:bookmarkEnd w:id="13"/>
-      <w:bookmarkEnd w:id="14"/>
     </w:p>
     <w:p>
       <w:pPr>
@@ -3344,13 +3342,13 @@
           <w:numId w:val="11"/>
         </w:numPr>
       </w:pPr>
-      <w:bookmarkStart w:id="15" w:name="_Toc8"/>
-      <w:bookmarkStart w:id="16" w:name="_Toc419871973"/>
+      <w:bookmarkStart w:id="14" w:name="_Toc8"/>
+      <w:bookmarkStart w:id="15" w:name="_Toc419871973"/>
       <w:r>
         <w:t>Use Case Attributes</w:t>
       </w:r>
+      <w:bookmarkEnd w:id="14"/>
       <w:bookmarkEnd w:id="15"/>
-      <w:bookmarkEnd w:id="16"/>
     </w:p>
     <w:p>
       <w:r>
@@ -3379,13 +3377,13 @@
           <w:numId w:val="11"/>
         </w:numPr>
       </w:pPr>
-      <w:bookmarkStart w:id="17" w:name="_Toc9"/>
-      <w:bookmarkStart w:id="18" w:name="_Toc419871974"/>
+      <w:bookmarkStart w:id="16" w:name="_Toc9"/>
+      <w:bookmarkStart w:id="17" w:name="_Toc419871974"/>
       <w:r>
         <w:t>Use Case Description</w:t>
       </w:r>
+      <w:bookmarkEnd w:id="16"/>
       <w:bookmarkEnd w:id="17"/>
-      <w:bookmarkEnd w:id="18"/>
     </w:p>
     <w:p>
       <w:r>
@@ -3525,14 +3523,14 @@
           <w:numId w:val="11"/>
         </w:numPr>
       </w:pPr>
-      <w:bookmarkStart w:id="19" w:name="_Toc10"/>
-      <w:bookmarkStart w:id="20" w:name="_Toc419871975"/>
+      <w:bookmarkStart w:id="18" w:name="_Toc10"/>
+      <w:bookmarkStart w:id="19" w:name="_Toc419871975"/>
       <w:r>
         <w:lastRenderedPageBreak/>
         <w:t>Use Case Related Diagrams</w:t>
       </w:r>
+      <w:bookmarkEnd w:id="18"/>
       <w:bookmarkEnd w:id="19"/>
-      <w:bookmarkEnd w:id="20"/>
     </w:p>
     <w:p>
       <w:pPr>
@@ -3542,11 +3540,11 @@
           <w:numId w:val="11"/>
         </w:numPr>
       </w:pPr>
-      <w:bookmarkStart w:id="21" w:name="_Toc11"/>
+      <w:bookmarkStart w:id="20" w:name="_Toc11"/>
       <w:r>
         <w:t>Use Case Diagram</w:t>
       </w:r>
-      <w:bookmarkEnd w:id="21"/>
+      <w:bookmarkEnd w:id="20"/>
     </w:p>
     <w:p>
       <w:pPr>
@@ -3607,8 +3605,8 @@
       <w:pPr>
         <w:pStyle w:val="Caption"/>
       </w:pPr>
-      <w:bookmarkStart w:id="22" w:name="_Toc12"/>
-      <w:bookmarkStart w:id="23" w:name="_Toc419871989"/>
+      <w:bookmarkStart w:id="21" w:name="_Toc12"/>
+      <w:bookmarkStart w:id="22" w:name="_Toc419871989"/>
       <w:r>
         <w:t xml:space="preserve">Figure </w:t>
       </w:r>
@@ -3633,8 +3631,8 @@
       <w:r>
         <w:t>: Exploratory and Concept Stage Workflow Use Cases</w:t>
       </w:r>
+      <w:bookmarkEnd w:id="21"/>
       <w:bookmarkEnd w:id="22"/>
-      <w:bookmarkEnd w:id="23"/>
     </w:p>
     <w:p>
       <w:pPr>
@@ -3644,12 +3642,12 @@
           <w:numId w:val="11"/>
         </w:numPr>
       </w:pPr>
-      <w:bookmarkStart w:id="24" w:name="_Toc13"/>
+      <w:bookmarkStart w:id="23" w:name="_Toc13"/>
       <w:r>
         <w:lastRenderedPageBreak/>
         <w:t>Activity Diagrams</w:t>
       </w:r>
-      <w:bookmarkEnd w:id="24"/>
+      <w:bookmarkEnd w:id="23"/>
     </w:p>
     <w:p>
       <w:pPr>
@@ -3659,11 +3657,11 @@
           <w:numId w:val="11"/>
         </w:numPr>
       </w:pPr>
-      <w:bookmarkStart w:id="25" w:name="_Toc14"/>
+      <w:bookmarkStart w:id="24" w:name="_Toc14"/>
       <w:r>
         <w:t>Analyze Stakeholders Needs Outputs</w:t>
       </w:r>
-      <w:bookmarkEnd w:id="25"/>
+      <w:bookmarkEnd w:id="24"/>
     </w:p>
     <w:p>
       <w:pPr>
@@ -3724,8 +3722,8 @@
       <w:pPr>
         <w:pStyle w:val="Caption"/>
       </w:pPr>
-      <w:bookmarkStart w:id="26" w:name="_Toc15"/>
-      <w:bookmarkStart w:id="27" w:name="_Toc419871990"/>
+      <w:bookmarkStart w:id="25" w:name="_Toc15"/>
+      <w:bookmarkStart w:id="26" w:name="_Toc419871990"/>
       <w:r>
         <w:lastRenderedPageBreak/>
         <w:t xml:space="preserve">Figure </w:t>
@@ -3751,8 +3749,8 @@
       <w:r>
         <w:t>: Analyze Stakeholders Needs Outputs</w:t>
       </w:r>
+      <w:bookmarkEnd w:id="25"/>
       <w:bookmarkEnd w:id="26"/>
-      <w:bookmarkEnd w:id="27"/>
     </w:p>
     <w:p>
       <w:pPr>
@@ -3762,11 +3760,11 @@
           <w:numId w:val="11"/>
         </w:numPr>
       </w:pPr>
-      <w:bookmarkStart w:id="28" w:name="_Toc16"/>
+      <w:bookmarkStart w:id="27" w:name="_Toc16"/>
       <w:r>
         <w:t>Block Definition Diagrams</w:t>
       </w:r>
-      <w:bookmarkEnd w:id="28"/>
+      <w:bookmarkEnd w:id="27"/>
     </w:p>
     <w:p>
       <w:pPr>
@@ -3827,8 +3825,8 @@
       <w:pPr>
         <w:pStyle w:val="Caption"/>
       </w:pPr>
-      <w:bookmarkStart w:id="29" w:name="_Toc17"/>
-      <w:bookmarkStart w:id="30" w:name="_Toc419871991"/>
+      <w:bookmarkStart w:id="28" w:name="_Toc17"/>
+      <w:bookmarkStart w:id="29" w:name="_Toc419871991"/>
       <w:r>
         <w:t xml:space="preserve">Figure </w:t>
       </w:r>
@@ -3853,8 +3851,8 @@
       <w:r>
         <w:t>: Artifacts Associated With Analyzing Stakeholder Needs</w:t>
       </w:r>
+      <w:bookmarkEnd w:id="28"/>
       <w:bookmarkEnd w:id="29"/>
-      <w:bookmarkEnd w:id="30"/>
     </w:p>
     <w:p>
       <w:pPr>
@@ -3864,13 +3862,13 @@
           <w:numId w:val="11"/>
         </w:numPr>
       </w:pPr>
-      <w:bookmarkStart w:id="31" w:name="_Toc18"/>
-      <w:bookmarkStart w:id="32" w:name="_Toc419871976"/>
+      <w:bookmarkStart w:id="30" w:name="_Toc18"/>
+      <w:bookmarkStart w:id="31" w:name="_Toc419871976"/>
       <w:r>
         <w:t>Other Called Activities</w:t>
       </w:r>
+      <w:bookmarkEnd w:id="30"/>
       <w:bookmarkEnd w:id="31"/>
-      <w:bookmarkEnd w:id="32"/>
     </w:p>
     <w:p>
       <w:r>
@@ -3921,14 +3919,14 @@
           <w:numId w:val="11"/>
         </w:numPr>
       </w:pPr>
-      <w:bookmarkStart w:id="33" w:name="_Toc19"/>
-      <w:bookmarkStart w:id="34" w:name="_Toc419871977"/>
+      <w:bookmarkStart w:id="32" w:name="_Toc19"/>
+      <w:bookmarkStart w:id="33" w:name="_Toc419871977"/>
       <w:r>
         <w:lastRenderedPageBreak/>
         <w:t>Supporting Information</w:t>
       </w:r>
+      <w:bookmarkEnd w:id="32"/>
       <w:bookmarkEnd w:id="33"/>
-      <w:bookmarkEnd w:id="34"/>
     </w:p>
     <w:p>
       <w:pPr>
@@ -3938,13 +3936,13 @@
           <w:numId w:val="11"/>
         </w:numPr>
       </w:pPr>
-      <w:bookmarkStart w:id="35" w:name="_Toc20"/>
-      <w:bookmarkStart w:id="36" w:name="_Toc419871978"/>
+      <w:bookmarkStart w:id="34" w:name="_Toc20"/>
+      <w:bookmarkStart w:id="35" w:name="_Toc419871978"/>
       <w:r>
         <w:t>Called Activities</w:t>
       </w:r>
+      <w:bookmarkEnd w:id="34"/>
       <w:bookmarkEnd w:id="35"/>
-      <w:bookmarkEnd w:id="36"/>
     </w:p>
     <w:p>
       <w:pPr>
@@ -3954,13 +3952,13 @@
           <w:numId w:val="11"/>
         </w:numPr>
       </w:pPr>
-      <w:bookmarkStart w:id="37" w:name="_Toc21"/>
-      <w:bookmarkStart w:id="38" w:name="_Toc419871979"/>
+      <w:bookmarkStart w:id="36" w:name="_Toc21"/>
+      <w:bookmarkStart w:id="37" w:name="_Toc419871979"/>
       <w:r>
         <w:t>Measure a Change Impact</w:t>
       </w:r>
+      <w:bookmarkEnd w:id="36"/>
       <w:bookmarkEnd w:id="37"/>
-      <w:bookmarkEnd w:id="38"/>
     </w:p>
     <w:p>
       <w:pPr>
@@ -4021,8 +4019,8 @@
       <w:pPr>
         <w:pStyle w:val="Caption"/>
       </w:pPr>
-      <w:bookmarkStart w:id="39" w:name="_Toc22"/>
-      <w:bookmarkStart w:id="40" w:name="_Toc419871992"/>
+      <w:bookmarkStart w:id="38" w:name="_Toc22"/>
+      <w:bookmarkStart w:id="39" w:name="_Toc419871992"/>
       <w:r>
         <w:t xml:space="preserve">Figure </w:t>
       </w:r>
@@ -4047,8 +4045,8 @@
       <w:r>
         <w:t>: Measure a Change Impact</w:t>
       </w:r>
+      <w:bookmarkEnd w:id="38"/>
       <w:bookmarkEnd w:id="39"/>
-      <w:bookmarkEnd w:id="40"/>
     </w:p>
     <w:p>
       <w:pPr>
@@ -4058,14 +4056,14 @@
           <w:numId w:val="11"/>
         </w:numPr>
       </w:pPr>
-      <w:bookmarkStart w:id="41" w:name="_Toc23"/>
-      <w:bookmarkStart w:id="42" w:name="_Toc419871980"/>
+      <w:bookmarkStart w:id="40" w:name="_Toc23"/>
+      <w:bookmarkStart w:id="41" w:name="_Toc419871980"/>
       <w:r>
         <w:lastRenderedPageBreak/>
         <w:t>Conduct a Review</w:t>
       </w:r>
+      <w:bookmarkEnd w:id="40"/>
       <w:bookmarkEnd w:id="41"/>
-      <w:bookmarkEnd w:id="42"/>
     </w:p>
     <w:p>
       <w:pPr>
@@ -4126,8 +4124,8 @@
       <w:pPr>
         <w:pStyle w:val="Caption"/>
       </w:pPr>
-      <w:bookmarkStart w:id="43" w:name="_Toc24"/>
-      <w:bookmarkStart w:id="44" w:name="_Toc419871993"/>
+      <w:bookmarkStart w:id="42" w:name="_Toc24"/>
+      <w:bookmarkStart w:id="43" w:name="_Toc419871993"/>
       <w:r>
         <w:t xml:space="preserve">Figure </w:t>
       </w:r>
@@ -4152,8 +4150,8 @@
       <w:r>
         <w:t>: Conduct a Review</w:t>
       </w:r>
+      <w:bookmarkEnd w:id="42"/>
       <w:bookmarkEnd w:id="43"/>
-      <w:bookmarkEnd w:id="44"/>
     </w:p>
     <w:p>
       <w:pPr>
@@ -4163,14 +4161,14 @@
           <w:numId w:val="11"/>
         </w:numPr>
       </w:pPr>
-      <w:bookmarkStart w:id="45" w:name="_Toc25"/>
-      <w:bookmarkStart w:id="46" w:name="_Toc419871981"/>
+      <w:bookmarkStart w:id="44" w:name="_Toc25"/>
+      <w:bookmarkStart w:id="45" w:name="_Toc419871981"/>
       <w:r>
         <w:lastRenderedPageBreak/>
         <w:t>Import Reference Material</w:t>
       </w:r>
+      <w:bookmarkEnd w:id="44"/>
       <w:bookmarkEnd w:id="45"/>
-      <w:bookmarkEnd w:id="46"/>
     </w:p>
     <w:p>
       <w:pPr>
@@ -4231,8 +4229,8 @@
       <w:pPr>
         <w:pStyle w:val="Caption"/>
       </w:pPr>
-      <w:bookmarkStart w:id="47" w:name="_Toc26"/>
-      <w:bookmarkStart w:id="48" w:name="_Toc419871994"/>
+      <w:bookmarkStart w:id="46" w:name="_Toc26"/>
+      <w:bookmarkStart w:id="47" w:name="_Toc419871994"/>
       <w:r>
         <w:t xml:space="preserve">Figure </w:t>
       </w:r>
@@ -4257,8 +4255,8 @@
       <w:r>
         <w:t>: Import Reference Material</w:t>
       </w:r>
+      <w:bookmarkEnd w:id="46"/>
       <w:bookmarkEnd w:id="47"/>
-      <w:bookmarkEnd w:id="48"/>
     </w:p>
     <w:p>
       <w:pPr>
@@ -4268,14 +4266,14 @@
           <w:numId w:val="11"/>
         </w:numPr>
       </w:pPr>
-      <w:bookmarkStart w:id="49" w:name="_Toc29"/>
-      <w:bookmarkStart w:id="50" w:name="_Toc419871982"/>
+      <w:bookmarkStart w:id="48" w:name="_Toc29"/>
+      <w:bookmarkStart w:id="49" w:name="_Toc419871982"/>
       <w:r>
         <w:lastRenderedPageBreak/>
         <w:t>Analyze Requirements</w:t>
       </w:r>
+      <w:bookmarkEnd w:id="48"/>
       <w:bookmarkEnd w:id="49"/>
-      <w:bookmarkEnd w:id="50"/>
     </w:p>
     <w:p>
       <w:pPr>
@@ -4336,8 +4334,8 @@
       <w:pPr>
         <w:pStyle w:val="Caption"/>
       </w:pPr>
-      <w:bookmarkStart w:id="51" w:name="_Toc30"/>
-      <w:bookmarkStart w:id="52" w:name="_Toc419871995"/>
+      <w:bookmarkStart w:id="50" w:name="_Toc30"/>
+      <w:bookmarkStart w:id="51" w:name="_Toc419871995"/>
       <w:r>
         <w:t xml:space="preserve">Figure </w:t>
       </w:r>
@@ -4362,8 +4360,8 @@
       <w:r>
         <w:t>: Analyze Requirements</w:t>
       </w:r>
+      <w:bookmarkEnd w:id="50"/>
       <w:bookmarkEnd w:id="51"/>
-      <w:bookmarkEnd w:id="52"/>
     </w:p>
     <w:p>
       <w:pPr>
@@ -4373,14 +4371,14 @@
           <w:numId w:val="11"/>
         </w:numPr>
       </w:pPr>
-      <w:bookmarkStart w:id="53" w:name="_Toc31"/>
-      <w:bookmarkStart w:id="54" w:name="_Toc419871983"/>
+      <w:bookmarkStart w:id="52" w:name="_Toc31"/>
+      <w:bookmarkStart w:id="53" w:name="_Toc419871983"/>
       <w:r>
         <w:lastRenderedPageBreak/>
         <w:t>Categorize Requirements</w:t>
       </w:r>
+      <w:bookmarkEnd w:id="52"/>
       <w:bookmarkEnd w:id="53"/>
-      <w:bookmarkEnd w:id="54"/>
     </w:p>
     <w:p>
       <w:pPr>
@@ -4441,8 +4439,8 @@
       <w:pPr>
         <w:pStyle w:val="Caption"/>
       </w:pPr>
-      <w:bookmarkStart w:id="55" w:name="_Toc32"/>
-      <w:bookmarkStart w:id="56" w:name="_Toc419871996"/>
+      <w:bookmarkStart w:id="54" w:name="_Toc32"/>
+      <w:bookmarkStart w:id="55" w:name="_Toc419871996"/>
       <w:r>
         <w:t xml:space="preserve">Figure </w:t>
       </w:r>
@@ -4467,8 +4465,8 @@
       <w:r>
         <w:t>: Categorize Requirements</w:t>
       </w:r>
+      <w:bookmarkEnd w:id="54"/>
       <w:bookmarkEnd w:id="55"/>
-      <w:bookmarkEnd w:id="56"/>
     </w:p>
     <w:p>
       <w:pPr>
@@ -4483,14 +4481,14 @@
           <w:numId w:val="11"/>
         </w:numPr>
       </w:pPr>
-      <w:bookmarkStart w:id="57" w:name="_Toc37"/>
-      <w:bookmarkStart w:id="58" w:name="_Toc419871984"/>
+      <w:bookmarkStart w:id="56" w:name="_Toc37"/>
+      <w:bookmarkStart w:id="57" w:name="_Toc419871984"/>
       <w:r>
         <w:lastRenderedPageBreak/>
         <w:t>Add Requirement</w:t>
       </w:r>
+      <w:bookmarkEnd w:id="56"/>
       <w:bookmarkEnd w:id="57"/>
-      <w:bookmarkEnd w:id="58"/>
     </w:p>
     <w:p>
       <w:pPr>
@@ -4551,8 +4549,8 @@
       <w:pPr>
         <w:pStyle w:val="Caption"/>
       </w:pPr>
-      <w:bookmarkStart w:id="59" w:name="_Toc38"/>
-      <w:bookmarkStart w:id="60" w:name="_Toc419871997"/>
+      <w:bookmarkStart w:id="58" w:name="_Toc38"/>
+      <w:bookmarkStart w:id="59" w:name="_Toc419871997"/>
       <w:r>
         <w:t xml:space="preserve">Figure </w:t>
       </w:r>
@@ -4577,8 +4575,8 @@
       <w:r>
         <w:t>: Add Requirement</w:t>
       </w:r>
+      <w:bookmarkEnd w:id="58"/>
       <w:bookmarkEnd w:id="59"/>
-      <w:bookmarkEnd w:id="60"/>
     </w:p>
     <w:p>
       <w:pPr>
@@ -4591,7 +4589,7 @@
           <w:szCs w:val="26"/>
         </w:rPr>
       </w:pPr>
-      <w:bookmarkStart w:id="61" w:name="_Toc41"/>
+      <w:bookmarkStart w:id="60" w:name="_Toc41"/>
       <w:r>
         <w:br w:type="page"/>
       </w:r>
@@ -4604,20 +4602,20 @@
           <w:numId w:val="11"/>
         </w:numPr>
       </w:pPr>
-      <w:bookmarkStart w:id="62" w:name="_Toc419871985"/>
+      <w:bookmarkStart w:id="61" w:name="_Toc419871985"/>
       <w:r>
         <w:lastRenderedPageBreak/>
         <w:t>Table of Definitions</w:t>
       </w:r>
+      <w:bookmarkEnd w:id="60"/>
       <w:bookmarkEnd w:id="61"/>
-      <w:bookmarkEnd w:id="62"/>
     </w:p>
     <w:p>
       <w:pPr>
         <w:pStyle w:val="Caption"/>
       </w:pPr>
-      <w:bookmarkStart w:id="63" w:name="_Toc42"/>
-      <w:bookmarkStart w:id="64" w:name="_Toc419871998"/>
+      <w:bookmarkStart w:id="62" w:name="_Toc42"/>
+      <w:bookmarkStart w:id="63" w:name="_Toc419871998"/>
       <w:r>
         <w:t xml:space="preserve">Table </w:t>
       </w:r>
@@ -4642,8 +4640,8 @@
       <w:r>
         <w:t>: Definition of Terms</w:t>
       </w:r>
+      <w:bookmarkEnd w:id="62"/>
       <w:bookmarkEnd w:id="63"/>
-      <w:bookmarkEnd w:id="64"/>
     </w:p>
     <w:tbl>
       <w:tblPr>
@@ -7198,21 +7196,21 @@
           <w:numId w:val="11"/>
         </w:numPr>
       </w:pPr>
-      <w:bookmarkStart w:id="65" w:name="_Toc43"/>
-      <w:bookmarkStart w:id="66" w:name="_Toc419871986"/>
+      <w:bookmarkStart w:id="64" w:name="_Toc43"/>
+      <w:bookmarkStart w:id="65" w:name="_Toc419871986"/>
       <w:r>
         <w:lastRenderedPageBreak/>
         <w:t>Table of Use Case List</w:t>
       </w:r>
+      <w:bookmarkEnd w:id="64"/>
       <w:bookmarkEnd w:id="65"/>
-      <w:bookmarkEnd w:id="66"/>
     </w:p>
     <w:p>
       <w:pPr>
         <w:pStyle w:val="Caption"/>
       </w:pPr>
-      <w:bookmarkStart w:id="67" w:name="_Toc44"/>
-      <w:bookmarkStart w:id="68" w:name="_Toc419871999"/>
+      <w:bookmarkStart w:id="66" w:name="_Toc44"/>
+      <w:bookmarkStart w:id="67" w:name="_Toc419871999"/>
       <w:r>
         <w:t xml:space="preserve">Table </w:t>
       </w:r>
@@ -7237,8 +7235,8 @@
       <w:r>
         <w:t>: List of Use Cases</w:t>
       </w:r>
+      <w:bookmarkEnd w:id="66"/>
       <w:bookmarkEnd w:id="67"/>
-      <w:bookmarkEnd w:id="68"/>
     </w:p>
     <w:tbl>
       <w:tblPr>
@@ -8376,21 +8374,21 @@
           <w:numId w:val="11"/>
         </w:numPr>
       </w:pPr>
-      <w:bookmarkStart w:id="69" w:name="_Toc45"/>
-      <w:bookmarkStart w:id="70" w:name="_Toc419871987"/>
+      <w:bookmarkStart w:id="68" w:name="_Toc45"/>
+      <w:bookmarkStart w:id="69" w:name="_Toc419871987"/>
       <w:r>
         <w:lastRenderedPageBreak/>
         <w:t>Table of Actors</w:t>
       </w:r>
+      <w:bookmarkEnd w:id="68"/>
       <w:bookmarkEnd w:id="69"/>
-      <w:bookmarkEnd w:id="70"/>
     </w:p>
     <w:p>
       <w:pPr>
         <w:pStyle w:val="Caption"/>
       </w:pPr>
-      <w:bookmarkStart w:id="71" w:name="_Toc46"/>
-      <w:bookmarkStart w:id="72" w:name="_Toc419872000"/>
+      <w:bookmarkStart w:id="70" w:name="_Toc46"/>
+      <w:bookmarkStart w:id="71" w:name="_Toc419872000"/>
       <w:r>
         <w:t xml:space="preserve">Table </w:t>
       </w:r>
@@ -8415,8 +8413,8 @@
       <w:r>
         <w:t>: List of Actors</w:t>
       </w:r>
+      <w:bookmarkEnd w:id="70"/>
       <w:bookmarkEnd w:id="71"/>
-      <w:bookmarkEnd w:id="72"/>
     </w:p>
     <w:tbl>
       <w:tblPr>
@@ -9158,7 +9156,13 @@
         </w:tc>
       </w:tr>
     </w:tbl>
-    <w:p/>
+    <w:p>
+      <w:r>
+        <w:t xml:space="preserve">    </w:t>
+      </w:r>
+      <w:bookmarkStart w:id="72" w:name="_GoBack"/>
+      <w:bookmarkEnd w:id="72"/>
+    </w:p>
     <w:sectPr>
       <w:headerReference w:type="default" r:id="rId18"/>
       <w:footerReference w:type="default" r:id="rId19"/>
@@ -9236,7 +9240,7 @@
         <w:bCs/>
         <w:noProof/>
       </w:rPr>
-      <w:t>2</w:t>
+      <w:t>23</w:t>
     </w:r>
     <w:r>
       <w:rPr>
@@ -11835,13 +11839,6 @@
 
 <file path=word/glossary/fontTable.xml><?xml version="1.0" encoding="utf-8"?>
 <w:fonts xmlns:mc="http://schemas.openxmlformats.org/markup-compatibility/2006" xmlns:r="http://schemas.openxmlformats.org/officeDocument/2006/relationships" xmlns:w="http://schemas.openxmlformats.org/wordprocessingml/2006/main" xmlns:w14="http://schemas.microsoft.com/office/word/2010/wordml" xmlns:w15="http://schemas.microsoft.com/office/word/2012/wordml" mc:Ignorable="w14 w15">
-  <w:font w:name="Times New Roman">
-    <w:panose1 w:val="02020603050405020304"/>
-    <w:charset w:val="00"/>
-    <w:family w:val="roman"/>
-    <w:pitch w:val="variable"/>
-    <w:sig w:usb0="E0002EFF" w:usb1="C0007843" w:usb2="00000009" w:usb3="00000000" w:csb0="000001FF" w:csb1="00000000"/>
-  </w:font>
   <w:font w:name="Calibri">
     <w:altName w:val="Calibri"/>
     <w:panose1 w:val="020F0502020204030204"/>
@@ -11849,6 +11846,13 @@
     <w:family w:val="swiss"/>
     <w:pitch w:val="variable"/>
     <w:sig w:usb0="E00002FF" w:usb1="4000ACFF" w:usb2="00000001" w:usb3="00000000" w:csb0="0000019F" w:csb1="00000000"/>
+  </w:font>
+  <w:font w:name="Times New Roman">
+    <w:panose1 w:val="02020603050405020304"/>
+    <w:charset w:val="00"/>
+    <w:family w:val="roman"/>
+    <w:pitch w:val="variable"/>
+    <w:sig w:usb0="E0002EFF" w:usb1="C0007843" w:usb2="00000009" w:usb3="00000000" w:csb0="000001FF" w:csb1="00000000"/>
   </w:font>
   <w:font w:name="Calibri Light">
     <w:panose1 w:val="020F0302020204030204"/>
@@ -12629,7 +12633,7 @@
 </file>
 
 <file path=customXml/itemProps1.xml><?xml version="1.0" encoding="utf-8"?>
-<ds:datastoreItem xmlns:ds="http://schemas.openxmlformats.org/officeDocument/2006/customXml" ds:itemID="{F4E2306A-775B-4ADF-9421-FAED9CD8C409}">
+<ds:datastoreItem xmlns:ds="http://schemas.openxmlformats.org/officeDocument/2006/customXml" ds:itemID="{3E832573-D044-4EB1-BBCE-184846410EFD}">
   <ds:schemaRefs>
     <ds:schemaRef ds:uri="http://schemas.openxmlformats.org/officeDocument/2006/bibliography"/>
   </ds:schemaRefs>

</xml_diff>

<commit_message>
Updated assumptions to describe the initial passes of the activities as a synthesis of multiple sources and common knowledge
</commit_message>
<xml_diff>
--- a/Use Case Model/SystemsEngDevelopmentEnv/SysEngDevEnv_rpy/Documents_Generated/Review_Document_Models_and_Documents/Generated_Review_Documents/Review Document For Analyze Stakeholders Needs.docx
+++ b/Use Case Model/SystemsEngDevelopmentEnv/SysEngDevEnv_rpy/Documents_Generated/Review_Document_Models_and_Documents/Generated_Review_Documents/Review Document For Analyze Stakeholders Needs.docx
@@ -3157,32 +3157,70 @@
       <w:bookmarkEnd w:id="5"/>
     </w:p>
     <w:p>
-      <w:r>
-        <w:t>1.</w:t>
-      </w:r>
-      <w:r>
-        <w:tab/>
+      <w:pPr>
+        <w:pStyle w:val="ListParagraph"/>
+        <w:numPr>
+          <w:ilvl w:val="0"/>
+          <w:numId w:val="15"/>
+        </w:numPr>
+      </w:pPr>
+      <w:r>
+        <w:t xml:space="preserve">Initial Activities - The first passes of the activities are based on the foundational material references. The intent is to capture what is described in these foundational artifacts as a starting point and to use a review process to refine and enhance their content based on industry expertise. Therefore this initial passes represents a “stake in the ground” that we can measure from and are a synthesis of the material from this foundational material and other common knowledge. The reviews will provide the mechanism to hone them into the most current practices across the industry. </w:t>
+      </w:r>
+    </w:p>
+    <w:p>
+      <w:pPr>
+        <w:pStyle w:val="ListParagraph"/>
+        <w:numPr>
+          <w:ilvl w:val="0"/>
+          <w:numId w:val="15"/>
+        </w:numPr>
+      </w:pPr>
+      <w:r>
+        <w:t>Context Assumptions –</w:t>
+      </w:r>
+    </w:p>
+    <w:p>
+      <w:pPr>
+        <w:pStyle w:val="ListParagraph"/>
+        <w:numPr>
+          <w:ilvl w:val="1"/>
+          <w:numId w:val="15"/>
+        </w:numPr>
+      </w:pPr>
+      <w:r>
         <w:t xml:space="preserve">The workflow use cases defined are intended to be used on large complex systems supported by large geographically diverse development teams. With smaller and simpler systems some of the use cases or use case behavior may not be needed. </w:t>
       </w:r>
-      <w:r>
-        <w:cr/>
-        <w:t>2.</w:t>
-      </w:r>
-      <w:r>
-        <w:tab/>
+    </w:p>
+    <w:p>
+      <w:pPr>
+        <w:pStyle w:val="ListParagraph"/>
+        <w:numPr>
+          <w:ilvl w:val="1"/>
+          <w:numId w:val="15"/>
+        </w:numPr>
+      </w:pPr>
+      <w:bookmarkStart w:id="6" w:name="_GoBack"/>
+      <w:bookmarkEnd w:id="6"/>
+      <w:r>
         <w:t xml:space="preserve">The workflow use cases are described assuming a model-based approach will ultimately be used to develop a system. However, many of the use cases are not dependent on using model-based techniques, since they are the very same use cases System Engineers have been using before model-based techniques were available. </w:t>
       </w:r>
-      <w:r>
-        <w:cr/>
-        <w:t>3.            Activity diagrams are used to capture the Systems Engineering workflow behaviors. The first pass of the activities may not have swimlanes. The focus on these initial activities will be to discovery "what" needs to be done, not "who" does it.  Therefore, this is to be interpreted that the actions can be performed by the actors, the SE Development System or both. Later revisions may add swimlanes. At that point the swimlanes will delineate what actions are performed by the actors, the SE Development System or parts of the SE Development System.</w:t>
-      </w:r>
-      <w:r>
-        <w:cr/>
-        <w:t>4.</w:t>
-      </w:r>
-      <w:r>
-        <w:tab/>
-        <w:t xml:space="preserve">Each Activity provides a default order of actions and decisions. However, in real life the order of these actions may vary. Many of these actions may continue as others start, and as progress is made in one action it may cause a previous run action to re-start. </w:t>
+    </w:p>
+    <w:p>
+      <w:pPr>
+        <w:pStyle w:val="ListParagraph"/>
+        <w:numPr>
+          <w:ilvl w:val="0"/>
+          <w:numId w:val="15"/>
+        </w:numPr>
+      </w:pPr>
+      <w:r>
+        <w:t>What vs. Who - Activity diagrams are used to capture the Systems Engineering workflow behaviors. The first passes of these activities may not have swimlanes. The focus on these initial activities will be to discovery "what" needs to be done, not "who" does it.  Therefore, this is to be interpreted that the actions can be performed by the actors, the SE Development System or both. Later revisions may add swimlanes. At that point the swimlanes will delineate what actions are performed by the actors, the SE Development System or parts of the SE Development System.</w:t>
+      </w:r>
+    </w:p>
+    <w:p>
+      <w:r>
+        <w:t xml:space="preserve"> </w:t>
       </w:r>
     </w:p>
     <w:p>
@@ -3190,16 +3228,16 @@
         <w:pStyle w:val="Heading1"/>
         <w:numPr>
           <w:ilvl w:val="0"/>
-          <w:numId w:val="11"/>
+          <w:numId w:val="13"/>
         </w:numPr>
       </w:pPr>
-      <w:bookmarkStart w:id="6" w:name="_Toc4"/>
-      <w:bookmarkStart w:id="7" w:name="_Toc419871970"/>
+      <w:bookmarkStart w:id="7" w:name="_Toc4"/>
+      <w:bookmarkStart w:id="8" w:name="_Toc419871970"/>
       <w:r>
         <w:t>Context</w:t>
       </w:r>
-      <w:bookmarkEnd w:id="6"/>
       <w:bookmarkEnd w:id="7"/>
+      <w:bookmarkEnd w:id="8"/>
     </w:p>
     <w:p>
       <w:r>
@@ -3210,7 +3248,11 @@
       </w:r>
       <w:r>
         <w:cr/>
-        <w:t>Systems Engineering Development System (SEDS) is the context for the Systems Engineering Workflow Use Cases. It is the system used to provide an integrated environment of tools and capabilities required to perform Systems Engineering activities and tasks.  This includes the environment to support system requirements flowdown, design, analysis, verification, validation activities. The SEDS provides interfaces to external domains such as the software, mechanical, electrical engineering domains and interfaces to manufacturing, support and product management domains.</w:t>
+        <w:t xml:space="preserve">Systems Engineering Development System (SEDS) is the context for the Systems Engineering Workflow </w:t>
+      </w:r>
+      <w:r>
+        <w:lastRenderedPageBreak/>
+        <w:t>Use Cases. It is the system used to provide an integrated environment of tools and capabilities required to perform Systems Engineering activities and tasks.  This includes the environment to support system requirements flowdown, design, analysis, verification, validation activities. The SEDS provides interfaces to external domains such as the software, mechanical, electrical engineering domains and interfaces to manufacturing, support and product management domains.</w:t>
       </w:r>
     </w:p>
     <w:p>
@@ -3221,9 +3263,8 @@
         <w:rPr>
           <w:noProof/>
         </w:rPr>
-        <w:lastRenderedPageBreak/>
         <w:drawing>
-          <wp:inline distT="0" distB="0" distL="0" distR="0" wp14:anchorId="74E2A45E" wp14:editId="35C89EAA">
+          <wp:inline distT="0" distB="0" distL="0" distR="0" wp14:anchorId="182F7B17" wp14:editId="7091E5EA">
             <wp:extent cx="5646420" cy="4111654"/>
             <wp:effectExtent l="19050" t="0" r="0" b="0"/>
             <wp:docPr id="1" name="GUID 6b333c0f-624b-401e-bcf2-e59ea05cc4b3.emf" descr="C:\Users\John\Documents\SystemModeling\RhapsodyAdd-ins\DocGen/figures/GUID 6b333c0f-624b-401e-bcf2-e59ea05cc4b3.emf"/>
@@ -3273,8 +3314,8 @@
       <w:pPr>
         <w:pStyle w:val="Caption"/>
       </w:pPr>
-      <w:bookmarkStart w:id="8" w:name="_Toc5"/>
-      <w:bookmarkStart w:id="9" w:name="_Toc419871988"/>
+      <w:bookmarkStart w:id="9" w:name="_Toc5"/>
+      <w:bookmarkStart w:id="10" w:name="_Toc419871988"/>
       <w:r>
         <w:t xml:space="preserve">Figure </w:t>
       </w:r>
@@ -3299,56 +3340,56 @@
       <w:r>
         <w:t>: Systems Engineering Workflow Use Case Context</w:t>
       </w:r>
-      <w:bookmarkEnd w:id="8"/>
       <w:bookmarkEnd w:id="9"/>
+      <w:bookmarkEnd w:id="10"/>
     </w:p>
     <w:p>
       <w:pPr>
         <w:pStyle w:val="Heading1"/>
         <w:numPr>
           <w:ilvl w:val="0"/>
-          <w:numId w:val="11"/>
+          <w:numId w:val="13"/>
         </w:numPr>
       </w:pPr>
-      <w:bookmarkStart w:id="10" w:name="_Toc6"/>
-      <w:bookmarkStart w:id="11" w:name="_Toc419871971"/>
+      <w:bookmarkStart w:id="11" w:name="_Toc6"/>
+      <w:bookmarkStart w:id="12" w:name="_Toc419871971"/>
       <w:r>
         <w:t>Items to Review</w:t>
       </w:r>
-      <w:bookmarkEnd w:id="10"/>
       <w:bookmarkEnd w:id="11"/>
+      <w:bookmarkEnd w:id="12"/>
     </w:p>
     <w:p>
       <w:pPr>
         <w:pStyle w:val="Heading2"/>
         <w:numPr>
           <w:ilvl w:val="1"/>
-          <w:numId w:val="11"/>
+          <w:numId w:val="13"/>
         </w:numPr>
       </w:pPr>
-      <w:bookmarkStart w:id="12" w:name="_Toc7"/>
-      <w:bookmarkStart w:id="13" w:name="_Toc419871972"/>
+      <w:bookmarkStart w:id="13" w:name="_Toc7"/>
+      <w:bookmarkStart w:id="14" w:name="_Toc419871972"/>
       <w:r>
         <w:t>"Analyze Stakeholders Needs" Use Case</w:t>
       </w:r>
-      <w:bookmarkEnd w:id="12"/>
       <w:bookmarkEnd w:id="13"/>
+      <w:bookmarkEnd w:id="14"/>
     </w:p>
     <w:p>
       <w:pPr>
         <w:pStyle w:val="Heading3"/>
         <w:numPr>
           <w:ilvl w:val="2"/>
-          <w:numId w:val="11"/>
+          <w:numId w:val="13"/>
         </w:numPr>
       </w:pPr>
-      <w:bookmarkStart w:id="14" w:name="_Toc8"/>
-      <w:bookmarkStart w:id="15" w:name="_Toc419871973"/>
+      <w:bookmarkStart w:id="15" w:name="_Toc8"/>
+      <w:bookmarkStart w:id="16" w:name="_Toc419871973"/>
       <w:r>
         <w:t>Use Case Attributes</w:t>
       </w:r>
-      <w:bookmarkEnd w:id="14"/>
       <w:bookmarkEnd w:id="15"/>
+      <w:bookmarkEnd w:id="16"/>
     </w:p>
     <w:p>
       <w:r>
@@ -3374,16 +3415,17 @@
         <w:pStyle w:val="Heading3"/>
         <w:numPr>
           <w:ilvl w:val="2"/>
-          <w:numId w:val="11"/>
+          <w:numId w:val="13"/>
         </w:numPr>
       </w:pPr>
-      <w:bookmarkStart w:id="16" w:name="_Toc9"/>
-      <w:bookmarkStart w:id="17" w:name="_Toc419871974"/>
-      <w:r>
+      <w:bookmarkStart w:id="17" w:name="_Toc9"/>
+      <w:bookmarkStart w:id="18" w:name="_Toc419871974"/>
+      <w:r>
+        <w:lastRenderedPageBreak/>
         <w:t>Use Case Description</w:t>
       </w:r>
-      <w:bookmarkEnd w:id="16"/>
       <w:bookmarkEnd w:id="17"/>
+      <w:bookmarkEnd w:id="18"/>
     </w:p>
     <w:p>
       <w:r>
@@ -3426,7 +3468,6 @@
         <w:rPr>
           <w:b/>
         </w:rPr>
-        <w:lastRenderedPageBreak/>
         <w:t>Preconditions -</w:t>
       </w:r>
       <w:r>
@@ -3520,31 +3561,31 @@
         <w:pStyle w:val="Heading3"/>
         <w:numPr>
           <w:ilvl w:val="2"/>
-          <w:numId w:val="11"/>
+          <w:numId w:val="13"/>
         </w:numPr>
       </w:pPr>
-      <w:bookmarkStart w:id="18" w:name="_Toc10"/>
-      <w:bookmarkStart w:id="19" w:name="_Toc419871975"/>
+      <w:bookmarkStart w:id="19" w:name="_Toc10"/>
+      <w:bookmarkStart w:id="20" w:name="_Toc419871975"/>
       <w:r>
         <w:lastRenderedPageBreak/>
         <w:t>Use Case Related Diagrams</w:t>
       </w:r>
-      <w:bookmarkEnd w:id="18"/>
       <w:bookmarkEnd w:id="19"/>
+      <w:bookmarkEnd w:id="20"/>
     </w:p>
     <w:p>
       <w:pPr>
         <w:pStyle w:val="Heading4"/>
         <w:numPr>
           <w:ilvl w:val="3"/>
-          <w:numId w:val="11"/>
+          <w:numId w:val="13"/>
         </w:numPr>
       </w:pPr>
-      <w:bookmarkStart w:id="20" w:name="_Toc11"/>
+      <w:bookmarkStart w:id="21" w:name="_Toc11"/>
       <w:r>
         <w:t>Use Case Diagram</w:t>
       </w:r>
-      <w:bookmarkEnd w:id="20"/>
+      <w:bookmarkEnd w:id="21"/>
     </w:p>
     <w:p>
       <w:pPr>
@@ -3555,7 +3596,7 @@
           <w:noProof/>
         </w:rPr>
         <w:drawing>
-          <wp:inline distT="0" distB="0" distL="0" distR="0" wp14:anchorId="6C7BA49D" wp14:editId="5E671877">
+          <wp:inline distT="0" distB="0" distL="0" distR="0" wp14:anchorId="282E2391" wp14:editId="0D173856">
             <wp:extent cx="4961907" cy="4425484"/>
             <wp:effectExtent l="19050" t="0" r="0" b="0"/>
             <wp:docPr id="2" name="GUID ca74f3a3-84ae-4495-ab94-c9ffbd285ee3.emf" descr="C:\Users\John\Documents\SystemModeling\RhapsodyAdd-ins\DocGen/figures/GUID ca74f3a3-84ae-4495-ab94-c9ffbd285ee3.emf"/>
@@ -3605,8 +3646,8 @@
       <w:pPr>
         <w:pStyle w:val="Caption"/>
       </w:pPr>
-      <w:bookmarkStart w:id="21" w:name="_Toc12"/>
-      <w:bookmarkStart w:id="22" w:name="_Toc419871989"/>
+      <w:bookmarkStart w:id="22" w:name="_Toc12"/>
+      <w:bookmarkStart w:id="23" w:name="_Toc419871989"/>
       <w:r>
         <w:t xml:space="preserve">Figure </w:t>
       </w:r>
@@ -3631,37 +3672,37 @@
       <w:r>
         <w:t>: Exploratory and Concept Stage Workflow Use Cases</w:t>
       </w:r>
-      <w:bookmarkEnd w:id="21"/>
       <w:bookmarkEnd w:id="22"/>
+      <w:bookmarkEnd w:id="23"/>
     </w:p>
     <w:p>
       <w:pPr>
         <w:pStyle w:val="Heading4"/>
         <w:numPr>
           <w:ilvl w:val="3"/>
-          <w:numId w:val="11"/>
+          <w:numId w:val="13"/>
         </w:numPr>
       </w:pPr>
-      <w:bookmarkStart w:id="23" w:name="_Toc13"/>
+      <w:bookmarkStart w:id="24" w:name="_Toc13"/>
       <w:r>
         <w:lastRenderedPageBreak/>
         <w:t>Activity Diagrams</w:t>
       </w:r>
-      <w:bookmarkEnd w:id="23"/>
+      <w:bookmarkEnd w:id="24"/>
     </w:p>
     <w:p>
       <w:pPr>
         <w:pStyle w:val="Heading5"/>
         <w:numPr>
           <w:ilvl w:val="4"/>
-          <w:numId w:val="11"/>
+          <w:numId w:val="13"/>
         </w:numPr>
       </w:pPr>
-      <w:bookmarkStart w:id="24" w:name="_Toc14"/>
+      <w:bookmarkStart w:id="25" w:name="_Toc14"/>
       <w:r>
         <w:t>Analyze Stakeholders Needs Outputs</w:t>
       </w:r>
-      <w:bookmarkEnd w:id="24"/>
+      <w:bookmarkEnd w:id="25"/>
     </w:p>
     <w:p>
       <w:pPr>
@@ -3672,7 +3713,7 @@
           <w:noProof/>
         </w:rPr>
         <w:drawing>
-          <wp:inline distT="0" distB="0" distL="0" distR="0" wp14:anchorId="342269C5" wp14:editId="27406A8F">
+          <wp:inline distT="0" distB="0" distL="0" distR="0" wp14:anchorId="4ED8F9BB" wp14:editId="74F16780">
             <wp:extent cx="6277818" cy="7634589"/>
             <wp:effectExtent l="19050" t="0" r="0" b="0"/>
             <wp:docPr id="3" name="GUID 74ca3c0b-7eac-4b23-a096-21d8bbfa1343.emf" descr="C:\Users\John\Documents\SystemModeling\RhapsodyAdd-ins\DocGen/figures/GUID 74ca3c0b-7eac-4b23-a096-21d8bbfa1343.emf"/>
@@ -3722,8 +3763,8 @@
       <w:pPr>
         <w:pStyle w:val="Caption"/>
       </w:pPr>
-      <w:bookmarkStart w:id="25" w:name="_Toc15"/>
-      <w:bookmarkStart w:id="26" w:name="_Toc419871990"/>
+      <w:bookmarkStart w:id="26" w:name="_Toc15"/>
+      <w:bookmarkStart w:id="27" w:name="_Toc419871990"/>
       <w:r>
         <w:lastRenderedPageBreak/>
         <w:t xml:space="preserve">Figure </w:t>
@@ -3749,22 +3790,22 @@
       <w:r>
         <w:t>: Analyze Stakeholders Needs Outputs</w:t>
       </w:r>
-      <w:bookmarkEnd w:id="25"/>
       <w:bookmarkEnd w:id="26"/>
+      <w:bookmarkEnd w:id="27"/>
     </w:p>
     <w:p>
       <w:pPr>
         <w:pStyle w:val="Heading4"/>
         <w:numPr>
           <w:ilvl w:val="3"/>
-          <w:numId w:val="11"/>
+          <w:numId w:val="13"/>
         </w:numPr>
       </w:pPr>
-      <w:bookmarkStart w:id="27" w:name="_Toc16"/>
+      <w:bookmarkStart w:id="28" w:name="_Toc16"/>
       <w:r>
         <w:t>Block Definition Diagrams</w:t>
       </w:r>
-      <w:bookmarkEnd w:id="27"/>
+      <w:bookmarkEnd w:id="28"/>
     </w:p>
     <w:p>
       <w:pPr>
@@ -3775,7 +3816,7 @@
           <w:noProof/>
         </w:rPr>
         <w:drawing>
-          <wp:inline distT="0" distB="0" distL="0" distR="0" wp14:anchorId="6D44A811" wp14:editId="7DF0963F">
+          <wp:inline distT="0" distB="0" distL="0" distR="0" wp14:anchorId="6C1CA145" wp14:editId="2163B301">
             <wp:extent cx="5646420" cy="3690893"/>
             <wp:effectExtent l="19050" t="0" r="0" b="0"/>
             <wp:docPr id="4" name="GUID 886cb558-2a4e-4a49-a477-c3dc9d2504bd.emf" descr="C:\Users\John\Documents\SystemModeling\RhapsodyAdd-ins\DocGen/figures/GUID 886cb558-2a4e-4a49-a477-c3dc9d2504bd.emf"/>
@@ -3825,8 +3866,8 @@
       <w:pPr>
         <w:pStyle w:val="Caption"/>
       </w:pPr>
-      <w:bookmarkStart w:id="28" w:name="_Toc17"/>
-      <w:bookmarkStart w:id="29" w:name="_Toc419871991"/>
+      <w:bookmarkStart w:id="29" w:name="_Toc17"/>
+      <w:bookmarkStart w:id="30" w:name="_Toc419871991"/>
       <w:r>
         <w:t xml:space="preserve">Figure </w:t>
       </w:r>
@@ -3851,24 +3892,24 @@
       <w:r>
         <w:t>: Artifacts Associated With Analyzing Stakeholder Needs</w:t>
       </w:r>
-      <w:bookmarkEnd w:id="28"/>
       <w:bookmarkEnd w:id="29"/>
+      <w:bookmarkEnd w:id="30"/>
     </w:p>
     <w:p>
       <w:pPr>
         <w:pStyle w:val="Heading3"/>
         <w:numPr>
           <w:ilvl w:val="2"/>
-          <w:numId w:val="11"/>
+          <w:numId w:val="13"/>
         </w:numPr>
       </w:pPr>
-      <w:bookmarkStart w:id="30" w:name="_Toc18"/>
-      <w:bookmarkStart w:id="31" w:name="_Toc419871976"/>
+      <w:bookmarkStart w:id="31" w:name="_Toc18"/>
+      <w:bookmarkStart w:id="32" w:name="_Toc419871976"/>
       <w:r>
         <w:t>Other Called Activities</w:t>
       </w:r>
-      <w:bookmarkEnd w:id="30"/>
       <w:bookmarkEnd w:id="31"/>
+      <w:bookmarkEnd w:id="32"/>
     </w:p>
     <w:p>
       <w:r>
@@ -3916,49 +3957,49 @@
         <w:pStyle w:val="Heading1"/>
         <w:numPr>
           <w:ilvl w:val="0"/>
-          <w:numId w:val="11"/>
+          <w:numId w:val="13"/>
         </w:numPr>
       </w:pPr>
-      <w:bookmarkStart w:id="32" w:name="_Toc19"/>
-      <w:bookmarkStart w:id="33" w:name="_Toc419871977"/>
+      <w:bookmarkStart w:id="33" w:name="_Toc19"/>
+      <w:bookmarkStart w:id="34" w:name="_Toc419871977"/>
       <w:r>
         <w:lastRenderedPageBreak/>
         <w:t>Supporting Information</w:t>
       </w:r>
-      <w:bookmarkEnd w:id="32"/>
       <w:bookmarkEnd w:id="33"/>
+      <w:bookmarkEnd w:id="34"/>
     </w:p>
     <w:p>
       <w:pPr>
         <w:pStyle w:val="Heading2"/>
         <w:numPr>
           <w:ilvl w:val="1"/>
-          <w:numId w:val="11"/>
+          <w:numId w:val="13"/>
         </w:numPr>
       </w:pPr>
-      <w:bookmarkStart w:id="34" w:name="_Toc20"/>
-      <w:bookmarkStart w:id="35" w:name="_Toc419871978"/>
+      <w:bookmarkStart w:id="35" w:name="_Toc20"/>
+      <w:bookmarkStart w:id="36" w:name="_Toc419871978"/>
       <w:r>
         <w:t>Called Activities</w:t>
       </w:r>
-      <w:bookmarkEnd w:id="34"/>
       <w:bookmarkEnd w:id="35"/>
+      <w:bookmarkEnd w:id="36"/>
     </w:p>
     <w:p>
       <w:pPr>
         <w:pStyle w:val="Heading3"/>
         <w:numPr>
           <w:ilvl w:val="2"/>
-          <w:numId w:val="11"/>
+          <w:numId w:val="13"/>
         </w:numPr>
       </w:pPr>
-      <w:bookmarkStart w:id="36" w:name="_Toc21"/>
-      <w:bookmarkStart w:id="37" w:name="_Toc419871979"/>
+      <w:bookmarkStart w:id="37" w:name="_Toc21"/>
+      <w:bookmarkStart w:id="38" w:name="_Toc419871979"/>
       <w:r>
         <w:t>Measure a Change Impact</w:t>
       </w:r>
-      <w:bookmarkEnd w:id="36"/>
       <w:bookmarkEnd w:id="37"/>
+      <w:bookmarkEnd w:id="38"/>
     </w:p>
     <w:p>
       <w:pPr>
@@ -3969,7 +4010,7 @@
           <w:noProof/>
         </w:rPr>
         <w:drawing>
-          <wp:inline distT="0" distB="0" distL="0" distR="0" wp14:anchorId="11C0FBAE" wp14:editId="33840160">
+          <wp:inline distT="0" distB="0" distL="0" distR="0" wp14:anchorId="08D6E63D" wp14:editId="374B6077">
             <wp:extent cx="4532350" cy="6380493"/>
             <wp:effectExtent l="19050" t="0" r="0" b="0"/>
             <wp:docPr id="5" name="GUID 1e7d1c8e-daff-4f7c-b0d7-63a5a95e1d10.emf" descr="C:\Users\John\Documents\SystemModeling\RhapsodyAdd-ins\DocGen/figures/GUID 1e7d1c8e-daff-4f7c-b0d7-63a5a95e1d10.emf"/>
@@ -4019,8 +4060,8 @@
       <w:pPr>
         <w:pStyle w:val="Caption"/>
       </w:pPr>
-      <w:bookmarkStart w:id="38" w:name="_Toc22"/>
-      <w:bookmarkStart w:id="39" w:name="_Toc419871992"/>
+      <w:bookmarkStart w:id="39" w:name="_Toc22"/>
+      <w:bookmarkStart w:id="40" w:name="_Toc419871992"/>
       <w:r>
         <w:t xml:space="preserve">Figure </w:t>
       </w:r>
@@ -4045,25 +4086,25 @@
       <w:r>
         <w:t>: Measure a Change Impact</w:t>
       </w:r>
-      <w:bookmarkEnd w:id="38"/>
       <w:bookmarkEnd w:id="39"/>
+      <w:bookmarkEnd w:id="40"/>
     </w:p>
     <w:p>
       <w:pPr>
         <w:pStyle w:val="Heading3"/>
         <w:numPr>
           <w:ilvl w:val="2"/>
-          <w:numId w:val="11"/>
+          <w:numId w:val="13"/>
         </w:numPr>
       </w:pPr>
-      <w:bookmarkStart w:id="40" w:name="_Toc23"/>
-      <w:bookmarkStart w:id="41" w:name="_Toc419871980"/>
+      <w:bookmarkStart w:id="41" w:name="_Toc23"/>
+      <w:bookmarkStart w:id="42" w:name="_Toc419871980"/>
       <w:r>
         <w:lastRenderedPageBreak/>
         <w:t>Conduct a Review</w:t>
       </w:r>
-      <w:bookmarkEnd w:id="40"/>
       <w:bookmarkEnd w:id="41"/>
+      <w:bookmarkEnd w:id="42"/>
     </w:p>
     <w:p>
       <w:pPr>
@@ -4074,7 +4115,7 @@
           <w:noProof/>
         </w:rPr>
         <w:drawing>
-          <wp:inline distT="0" distB="0" distL="0" distR="0" wp14:anchorId="6A359E6F" wp14:editId="260BEB02">
+          <wp:inline distT="0" distB="0" distL="0" distR="0" wp14:anchorId="61C098CF" wp14:editId="34B32666">
             <wp:extent cx="4341668" cy="5984462"/>
             <wp:effectExtent l="19050" t="0" r="0" b="0"/>
             <wp:docPr id="6" name="GUID a7e59ec1-e430-42fc-953b-a3835d243dcf.emf" descr="C:\Users\John\Documents\SystemModeling\RhapsodyAdd-ins\DocGen/figures/GUID a7e59ec1-e430-42fc-953b-a3835d243dcf.emf"/>
@@ -4124,8 +4165,8 @@
       <w:pPr>
         <w:pStyle w:val="Caption"/>
       </w:pPr>
-      <w:bookmarkStart w:id="42" w:name="_Toc24"/>
-      <w:bookmarkStart w:id="43" w:name="_Toc419871993"/>
+      <w:bookmarkStart w:id="43" w:name="_Toc24"/>
+      <w:bookmarkStart w:id="44" w:name="_Toc419871993"/>
       <w:r>
         <w:t xml:space="preserve">Figure </w:t>
       </w:r>
@@ -4150,25 +4191,25 @@
       <w:r>
         <w:t>: Conduct a Review</w:t>
       </w:r>
-      <w:bookmarkEnd w:id="42"/>
       <w:bookmarkEnd w:id="43"/>
+      <w:bookmarkEnd w:id="44"/>
     </w:p>
     <w:p>
       <w:pPr>
         <w:pStyle w:val="Heading3"/>
         <w:numPr>
           <w:ilvl w:val="2"/>
-          <w:numId w:val="11"/>
+          <w:numId w:val="13"/>
         </w:numPr>
       </w:pPr>
-      <w:bookmarkStart w:id="44" w:name="_Toc25"/>
-      <w:bookmarkStart w:id="45" w:name="_Toc419871981"/>
+      <w:bookmarkStart w:id="45" w:name="_Toc25"/>
+      <w:bookmarkStart w:id="46" w:name="_Toc419871981"/>
       <w:r>
         <w:lastRenderedPageBreak/>
         <w:t>Import Reference Material</w:t>
       </w:r>
-      <w:bookmarkEnd w:id="44"/>
       <w:bookmarkEnd w:id="45"/>
+      <w:bookmarkEnd w:id="46"/>
     </w:p>
     <w:p>
       <w:pPr>
@@ -4179,7 +4220,7 @@
           <w:noProof/>
         </w:rPr>
         <w:drawing>
-          <wp:inline distT="0" distB="0" distL="0" distR="0" wp14:anchorId="324367AC" wp14:editId="5EECF0F2">
+          <wp:inline distT="0" distB="0" distL="0" distR="0" wp14:anchorId="57D4F1CB" wp14:editId="1F4CD150">
             <wp:extent cx="6528816" cy="3767328"/>
             <wp:effectExtent l="0" t="0" r="0" b="0"/>
             <wp:docPr id="7" name="GUID 930d645d-66cc-4b0c-807f-82e1c4e43798.emf" descr="C:\Users\John\Documents\SystemModeling\RhapsodyAdd-ins\DocGen/figures/GUID 930d645d-66cc-4b0c-807f-82e1c4e43798.emf"/>
@@ -4229,8 +4270,8 @@
       <w:pPr>
         <w:pStyle w:val="Caption"/>
       </w:pPr>
-      <w:bookmarkStart w:id="46" w:name="_Toc26"/>
-      <w:bookmarkStart w:id="47" w:name="_Toc419871994"/>
+      <w:bookmarkStart w:id="47" w:name="_Toc26"/>
+      <w:bookmarkStart w:id="48" w:name="_Toc419871994"/>
       <w:r>
         <w:t xml:space="preserve">Figure </w:t>
       </w:r>
@@ -4255,25 +4296,25 @@
       <w:r>
         <w:t>: Import Reference Material</w:t>
       </w:r>
-      <w:bookmarkEnd w:id="46"/>
       <w:bookmarkEnd w:id="47"/>
+      <w:bookmarkEnd w:id="48"/>
     </w:p>
     <w:p>
       <w:pPr>
         <w:pStyle w:val="Heading3"/>
         <w:numPr>
           <w:ilvl w:val="2"/>
-          <w:numId w:val="11"/>
+          <w:numId w:val="13"/>
         </w:numPr>
       </w:pPr>
-      <w:bookmarkStart w:id="48" w:name="_Toc29"/>
-      <w:bookmarkStart w:id="49" w:name="_Toc419871982"/>
+      <w:bookmarkStart w:id="49" w:name="_Toc29"/>
+      <w:bookmarkStart w:id="50" w:name="_Toc419871982"/>
       <w:r>
         <w:lastRenderedPageBreak/>
         <w:t>Analyze Requirements</w:t>
       </w:r>
-      <w:bookmarkEnd w:id="48"/>
       <w:bookmarkEnd w:id="49"/>
+      <w:bookmarkEnd w:id="50"/>
     </w:p>
     <w:p>
       <w:pPr>
@@ -4284,7 +4325,7 @@
           <w:noProof/>
         </w:rPr>
         <w:drawing>
-          <wp:inline distT="0" distB="0" distL="0" distR="0" wp14:anchorId="42E46E59" wp14:editId="506A1E87">
+          <wp:inline distT="0" distB="0" distL="0" distR="0" wp14:anchorId="6106B85C" wp14:editId="59DB9A81">
             <wp:extent cx="5678424" cy="7626096"/>
             <wp:effectExtent l="0" t="0" r="0" b="0"/>
             <wp:docPr id="9" name="GUID 59dae7a5-e6f9-49b1-b635-8e38a589b381.emf" descr="C:\Users\John\Documents\SystemModeling\RhapsodyAdd-ins\DocGen/figures/GUID 59dae7a5-e6f9-49b1-b635-8e38a589b381.emf"/>
@@ -4334,8 +4375,8 @@
       <w:pPr>
         <w:pStyle w:val="Caption"/>
       </w:pPr>
-      <w:bookmarkStart w:id="50" w:name="_Toc30"/>
-      <w:bookmarkStart w:id="51" w:name="_Toc419871995"/>
+      <w:bookmarkStart w:id="51" w:name="_Toc30"/>
+      <w:bookmarkStart w:id="52" w:name="_Toc419871995"/>
       <w:r>
         <w:t xml:space="preserve">Figure </w:t>
       </w:r>
@@ -4360,25 +4401,25 @@
       <w:r>
         <w:t>: Analyze Requirements</w:t>
       </w:r>
-      <w:bookmarkEnd w:id="50"/>
       <w:bookmarkEnd w:id="51"/>
+      <w:bookmarkEnd w:id="52"/>
     </w:p>
     <w:p>
       <w:pPr>
         <w:pStyle w:val="Heading3"/>
         <w:numPr>
           <w:ilvl w:val="2"/>
-          <w:numId w:val="11"/>
+          <w:numId w:val="13"/>
         </w:numPr>
       </w:pPr>
-      <w:bookmarkStart w:id="52" w:name="_Toc31"/>
-      <w:bookmarkStart w:id="53" w:name="_Toc419871983"/>
+      <w:bookmarkStart w:id="53" w:name="_Toc31"/>
+      <w:bookmarkStart w:id="54" w:name="_Toc419871983"/>
       <w:r>
         <w:lastRenderedPageBreak/>
         <w:t>Categorize Requirements</w:t>
       </w:r>
-      <w:bookmarkEnd w:id="52"/>
       <w:bookmarkEnd w:id="53"/>
+      <w:bookmarkEnd w:id="54"/>
     </w:p>
     <w:p>
       <w:pPr>
@@ -4389,7 +4430,7 @@
           <w:noProof/>
         </w:rPr>
         <w:drawing>
-          <wp:inline distT="0" distB="0" distL="0" distR="0" wp14:anchorId="122204DA" wp14:editId="3E20D093">
+          <wp:inline distT="0" distB="0" distL="0" distR="0" wp14:anchorId="58C33515" wp14:editId="53D847E3">
             <wp:extent cx="4341668" cy="3681617"/>
             <wp:effectExtent l="19050" t="0" r="0" b="0"/>
             <wp:docPr id="10" name="GUID c24d54db-29da-4e15-9d6b-3fec7f2302dc.emf" descr="C:\Users\John\Documents\SystemModeling\RhapsodyAdd-ins\DocGen/figures/GUID c24d54db-29da-4e15-9d6b-3fec7f2302dc.emf"/>
@@ -4439,8 +4480,8 @@
       <w:pPr>
         <w:pStyle w:val="Caption"/>
       </w:pPr>
-      <w:bookmarkStart w:id="54" w:name="_Toc32"/>
-      <w:bookmarkStart w:id="55" w:name="_Toc419871996"/>
+      <w:bookmarkStart w:id="55" w:name="_Toc32"/>
+      <w:bookmarkStart w:id="56" w:name="_Toc419871996"/>
       <w:r>
         <w:t xml:space="preserve">Figure </w:t>
       </w:r>
@@ -4465,8 +4506,8 @@
       <w:r>
         <w:t>: Categorize Requirements</w:t>
       </w:r>
-      <w:bookmarkEnd w:id="54"/>
       <w:bookmarkEnd w:id="55"/>
+      <w:bookmarkEnd w:id="56"/>
     </w:p>
     <w:p>
       <w:pPr>
@@ -4478,17 +4519,17 @@
         <w:pStyle w:val="Heading3"/>
         <w:numPr>
           <w:ilvl w:val="2"/>
-          <w:numId w:val="11"/>
+          <w:numId w:val="13"/>
         </w:numPr>
       </w:pPr>
-      <w:bookmarkStart w:id="56" w:name="_Toc37"/>
-      <w:bookmarkStart w:id="57" w:name="_Toc419871984"/>
+      <w:bookmarkStart w:id="57" w:name="_Toc37"/>
+      <w:bookmarkStart w:id="58" w:name="_Toc419871984"/>
       <w:r>
         <w:lastRenderedPageBreak/>
         <w:t>Add Requirement</w:t>
       </w:r>
-      <w:bookmarkEnd w:id="56"/>
       <w:bookmarkEnd w:id="57"/>
+      <w:bookmarkEnd w:id="58"/>
     </w:p>
     <w:p>
       <w:pPr>
@@ -4499,7 +4540,7 @@
           <w:noProof/>
         </w:rPr>
         <w:drawing>
-          <wp:inline distT="0" distB="0" distL="0" distR="0" wp14:anchorId="0BEE65C8" wp14:editId="53C35CFB">
+          <wp:inline distT="0" distB="0" distL="0" distR="0" wp14:anchorId="2B4AA077" wp14:editId="68FAB644">
             <wp:extent cx="4341668" cy="5764445"/>
             <wp:effectExtent l="19050" t="0" r="0" b="0"/>
             <wp:docPr id="13" name="GUID 019cc23c-e015-41a0-bccc-ecb90ef35590.emf" descr="C:\Users\John\Documents\SystemModeling\RhapsodyAdd-ins\DocGen/figures/GUID 019cc23c-e015-41a0-bccc-ecb90ef35590.emf"/>
@@ -4549,8 +4590,8 @@
       <w:pPr>
         <w:pStyle w:val="Caption"/>
       </w:pPr>
-      <w:bookmarkStart w:id="58" w:name="_Toc38"/>
-      <w:bookmarkStart w:id="59" w:name="_Toc419871997"/>
+      <w:bookmarkStart w:id="59" w:name="_Toc38"/>
+      <w:bookmarkStart w:id="60" w:name="_Toc419871997"/>
       <w:r>
         <w:t xml:space="preserve">Figure </w:t>
       </w:r>
@@ -4575,8 +4616,8 @@
       <w:r>
         <w:t>: Add Requirement</w:t>
       </w:r>
-      <w:bookmarkEnd w:id="58"/>
       <w:bookmarkEnd w:id="59"/>
+      <w:bookmarkEnd w:id="60"/>
     </w:p>
     <w:p>
       <w:pPr>
@@ -4589,7 +4630,7 @@
           <w:szCs w:val="26"/>
         </w:rPr>
       </w:pPr>
-      <w:bookmarkStart w:id="60" w:name="_Toc41"/>
+      <w:bookmarkStart w:id="61" w:name="_Toc41"/>
       <w:r>
         <w:br w:type="page"/>
       </w:r>
@@ -4599,23 +4640,23 @@
         <w:pStyle w:val="Heading2"/>
         <w:numPr>
           <w:ilvl w:val="1"/>
-          <w:numId w:val="11"/>
+          <w:numId w:val="13"/>
         </w:numPr>
       </w:pPr>
-      <w:bookmarkStart w:id="61" w:name="_Toc419871985"/>
+      <w:bookmarkStart w:id="62" w:name="_Toc419871985"/>
       <w:r>
         <w:lastRenderedPageBreak/>
         <w:t>Table of Definitions</w:t>
       </w:r>
-      <w:bookmarkEnd w:id="60"/>
       <w:bookmarkEnd w:id="61"/>
+      <w:bookmarkEnd w:id="62"/>
     </w:p>
     <w:p>
       <w:pPr>
         <w:pStyle w:val="Caption"/>
       </w:pPr>
-      <w:bookmarkStart w:id="62" w:name="_Toc42"/>
-      <w:bookmarkStart w:id="63" w:name="_Toc419871998"/>
+      <w:bookmarkStart w:id="63" w:name="_Toc42"/>
+      <w:bookmarkStart w:id="64" w:name="_Toc419871998"/>
       <w:r>
         <w:t xml:space="preserve">Table </w:t>
       </w:r>
@@ -4640,8 +4681,8 @@
       <w:r>
         <w:t>: Definition of Terms</w:t>
       </w:r>
-      <w:bookmarkEnd w:id="62"/>
       <w:bookmarkEnd w:id="63"/>
+      <w:bookmarkEnd w:id="64"/>
     </w:p>
     <w:tbl>
       <w:tblPr>
@@ -7193,24 +7234,24 @@
         <w:pageBreakBefore/>
         <w:numPr>
           <w:ilvl w:val="1"/>
-          <w:numId w:val="11"/>
+          <w:numId w:val="13"/>
         </w:numPr>
       </w:pPr>
-      <w:bookmarkStart w:id="64" w:name="_Toc43"/>
-      <w:bookmarkStart w:id="65" w:name="_Toc419871986"/>
+      <w:bookmarkStart w:id="65" w:name="_Toc43"/>
+      <w:bookmarkStart w:id="66" w:name="_Toc419871986"/>
       <w:r>
         <w:lastRenderedPageBreak/>
         <w:t>Table of Use Case List</w:t>
       </w:r>
-      <w:bookmarkEnd w:id="64"/>
       <w:bookmarkEnd w:id="65"/>
+      <w:bookmarkEnd w:id="66"/>
     </w:p>
     <w:p>
       <w:pPr>
         <w:pStyle w:val="Caption"/>
       </w:pPr>
-      <w:bookmarkStart w:id="66" w:name="_Toc44"/>
-      <w:bookmarkStart w:id="67" w:name="_Toc419871999"/>
+      <w:bookmarkStart w:id="67" w:name="_Toc44"/>
+      <w:bookmarkStart w:id="68" w:name="_Toc419871999"/>
       <w:r>
         <w:t xml:space="preserve">Table </w:t>
       </w:r>
@@ -7235,8 +7276,8 @@
       <w:r>
         <w:t>: List of Use Cases</w:t>
       </w:r>
-      <w:bookmarkEnd w:id="66"/>
       <w:bookmarkEnd w:id="67"/>
+      <w:bookmarkEnd w:id="68"/>
     </w:p>
     <w:tbl>
       <w:tblPr>
@@ -8371,24 +8412,24 @@
         <w:pageBreakBefore/>
         <w:numPr>
           <w:ilvl w:val="1"/>
-          <w:numId w:val="11"/>
+          <w:numId w:val="13"/>
         </w:numPr>
       </w:pPr>
-      <w:bookmarkStart w:id="68" w:name="_Toc45"/>
-      <w:bookmarkStart w:id="69" w:name="_Toc419871987"/>
+      <w:bookmarkStart w:id="69" w:name="_Toc45"/>
+      <w:bookmarkStart w:id="70" w:name="_Toc419871987"/>
       <w:r>
         <w:lastRenderedPageBreak/>
         <w:t>Table of Actors</w:t>
       </w:r>
-      <w:bookmarkEnd w:id="68"/>
       <w:bookmarkEnd w:id="69"/>
+      <w:bookmarkEnd w:id="70"/>
     </w:p>
     <w:p>
       <w:pPr>
         <w:pStyle w:val="Caption"/>
       </w:pPr>
-      <w:bookmarkStart w:id="70" w:name="_Toc46"/>
-      <w:bookmarkStart w:id="71" w:name="_Toc419872000"/>
+      <w:bookmarkStart w:id="71" w:name="_Toc46"/>
+      <w:bookmarkStart w:id="72" w:name="_Toc419872000"/>
       <w:r>
         <w:t xml:space="preserve">Table </w:t>
       </w:r>
@@ -8413,8 +8454,8 @@
       <w:r>
         <w:t>: List of Actors</w:t>
       </w:r>
-      <w:bookmarkEnd w:id="70"/>
       <w:bookmarkEnd w:id="71"/>
+      <w:bookmarkEnd w:id="72"/>
     </w:p>
     <w:tbl>
       <w:tblPr>
@@ -9160,8 +9201,6 @@
       <w:r>
         <w:t xml:space="preserve">    </w:t>
       </w:r>
-      <w:bookmarkStart w:id="72" w:name="_GoBack"/>
-      <w:bookmarkEnd w:id="72"/>
     </w:p>
     <w:sectPr>
       <w:headerReference w:type="default" r:id="rId18"/>
@@ -9240,7 +9279,7 @@
         <w:bCs/>
         <w:noProof/>
       </w:rPr>
-      <w:t>23</w:t>
+      <w:t>8</w:t>
     </w:r>
     <w:r>
       <w:rPr>
@@ -9788,6 +9827,92 @@
     </w:lvl>
   </w:abstractNum>
   <w:abstractNum w:abstractNumId="5">
+    <w:nsid w:val="40442A92"/>
+    <w:multiLevelType w:val="multilevel"/>
+    <w:tmpl w:val="FC722802"/>
+    <w:lvl w:ilvl="0">
+      <w:start w:val="1"/>
+      <w:numFmt w:val="decimal"/>
+      <w:lvlText w:val="%1."/>
+      <w:lvlJc w:val="left"/>
+      <w:pPr>
+        <w:ind w:left="360" w:hanging="360"/>
+      </w:pPr>
+    </w:lvl>
+    <w:lvl w:ilvl="1">
+      <w:start w:val="1"/>
+      <w:numFmt w:val="decimal"/>
+      <w:lvlText w:val="%1.%2."/>
+      <w:lvlJc w:val="left"/>
+      <w:pPr>
+        <w:ind w:left="360" w:hanging="360"/>
+      </w:pPr>
+    </w:lvl>
+    <w:lvl w:ilvl="2">
+      <w:start w:val="1"/>
+      <w:numFmt w:val="decimal"/>
+      <w:lvlText w:val="%1.%2.%3."/>
+      <w:lvlJc w:val="left"/>
+      <w:pPr>
+        <w:ind w:left="360" w:hanging="360"/>
+      </w:pPr>
+    </w:lvl>
+    <w:lvl w:ilvl="3">
+      <w:start w:val="1"/>
+      <w:numFmt w:val="decimal"/>
+      <w:lvlText w:val="%1.%2.%3.%4."/>
+      <w:lvlJc w:val="left"/>
+      <w:pPr>
+        <w:ind w:left="360" w:hanging="360"/>
+      </w:pPr>
+    </w:lvl>
+    <w:lvl w:ilvl="4">
+      <w:start w:val="1"/>
+      <w:numFmt w:val="decimal"/>
+      <w:lvlText w:val="%1.%2.%3.%4.%5."/>
+      <w:lvlJc w:val="left"/>
+      <w:pPr>
+        <w:ind w:left="360" w:hanging="360"/>
+      </w:pPr>
+    </w:lvl>
+    <w:lvl w:ilvl="5">
+      <w:start w:val="1"/>
+      <w:numFmt w:val="decimal"/>
+      <w:lvlText w:val="%1.%2.%3.%4.%5.%6."/>
+      <w:lvlJc w:val="left"/>
+      <w:pPr>
+        <w:ind w:left="360" w:hanging="360"/>
+      </w:pPr>
+    </w:lvl>
+    <w:lvl w:ilvl="6">
+      <w:start w:val="1"/>
+      <w:numFmt w:val="decimal"/>
+      <w:lvlText w:val="%1.%2.%3.%4.%5.%6.%7."/>
+      <w:lvlJc w:val="left"/>
+      <w:pPr>
+        <w:ind w:left="360" w:hanging="360"/>
+      </w:pPr>
+    </w:lvl>
+    <w:lvl w:ilvl="7">
+      <w:start w:val="1"/>
+      <w:numFmt w:val="decimal"/>
+      <w:lvlText w:val="%1.%2.%3.%4.%5.%6.%7.%8."/>
+      <w:lvlJc w:val="left"/>
+      <w:pPr>
+        <w:ind w:left="360" w:hanging="360"/>
+      </w:pPr>
+    </w:lvl>
+    <w:lvl w:ilvl="8">
+      <w:start w:val="1"/>
+      <w:numFmt w:val="decimal"/>
+      <w:lvlText w:val="%1.%2.%3.%4.%5.%6.%7.%8.%9."/>
+      <w:lvlJc w:val="left"/>
+      <w:pPr>
+        <w:ind w:left="360" w:hanging="360"/>
+      </w:pPr>
+    </w:lvl>
+  </w:abstractNum>
+  <w:abstractNum w:abstractNumId="6">
     <w:nsid w:val="4BCF136E"/>
     <w:multiLevelType w:val="hybridMultilevel"/>
     <w:tmpl w:val="31AC07C4"/>
@@ -9873,7 +9998,7 @@
       </w:pPr>
     </w:lvl>
   </w:abstractNum>
-  <w:abstractNum w:abstractNumId="6">
+  <w:abstractNum w:abstractNumId="7">
     <w:nsid w:val="4C8D0A15"/>
     <w:multiLevelType w:val="hybridMultilevel"/>
     <w:tmpl w:val="E1CCCCB0"/>
@@ -9959,7 +10084,7 @@
       </w:pPr>
     </w:lvl>
   </w:abstractNum>
-  <w:abstractNum w:abstractNumId="7">
+  <w:abstractNum w:abstractNumId="8">
     <w:nsid w:val="4DA321F5"/>
     <w:multiLevelType w:val="hybridMultilevel"/>
     <w:tmpl w:val="FEB86228"/>
@@ -10045,7 +10170,7 @@
       </w:pPr>
     </w:lvl>
   </w:abstractNum>
-  <w:abstractNum w:abstractNumId="8">
+  <w:abstractNum w:abstractNumId="9">
     <w:nsid w:val="58EC26C5"/>
     <w:multiLevelType w:val="hybridMultilevel"/>
     <w:tmpl w:val="F47CE8B2"/>
@@ -10131,7 +10256,7 @@
       </w:pPr>
     </w:lvl>
   </w:abstractNum>
-  <w:abstractNum w:abstractNumId="9">
+  <w:abstractNum w:abstractNumId="10">
     <w:nsid w:val="5A8206A4"/>
     <w:multiLevelType w:val="multilevel"/>
     <w:tmpl w:val="DD629ADC"/>
@@ -10217,7 +10342,179 @@
       </w:pPr>
     </w:lvl>
   </w:abstractNum>
-  <w:abstractNum w:abstractNumId="10">
+  <w:abstractNum w:abstractNumId="11">
+    <w:nsid w:val="60EA2D67"/>
+    <w:multiLevelType w:val="multilevel"/>
+    <w:tmpl w:val="2C9475A8"/>
+    <w:lvl w:ilvl="0">
+      <w:start w:val="1"/>
+      <w:numFmt w:val="decimal"/>
+      <w:lvlText w:val="%1."/>
+      <w:lvlJc w:val="left"/>
+      <w:pPr>
+        <w:ind w:left="360" w:hanging="360"/>
+      </w:pPr>
+    </w:lvl>
+    <w:lvl w:ilvl="1">
+      <w:start w:val="1"/>
+      <w:numFmt w:val="decimal"/>
+      <w:lvlText w:val="%2."/>
+      <w:lvlJc w:val="left"/>
+      <w:pPr>
+        <w:ind w:left="360" w:hanging="360"/>
+      </w:pPr>
+    </w:lvl>
+    <w:lvl w:ilvl="2">
+      <w:start w:val="1"/>
+      <w:numFmt w:val="decimal"/>
+      <w:lvlText w:val="%1.%2.%3."/>
+      <w:lvlJc w:val="left"/>
+      <w:pPr>
+        <w:ind w:left="360" w:hanging="360"/>
+      </w:pPr>
+    </w:lvl>
+    <w:lvl w:ilvl="3">
+      <w:start w:val="1"/>
+      <w:numFmt w:val="decimal"/>
+      <w:lvlText w:val="%1.%2.%3.%4."/>
+      <w:lvlJc w:val="left"/>
+      <w:pPr>
+        <w:ind w:left="360" w:hanging="360"/>
+      </w:pPr>
+    </w:lvl>
+    <w:lvl w:ilvl="4">
+      <w:start w:val="1"/>
+      <w:numFmt w:val="decimal"/>
+      <w:lvlText w:val="%1.%2.%3.%4.%5."/>
+      <w:lvlJc w:val="left"/>
+      <w:pPr>
+        <w:ind w:left="360" w:hanging="360"/>
+      </w:pPr>
+    </w:lvl>
+    <w:lvl w:ilvl="5">
+      <w:start w:val="1"/>
+      <w:numFmt w:val="decimal"/>
+      <w:lvlText w:val="%1.%2.%3.%4.%5.%6."/>
+      <w:lvlJc w:val="left"/>
+      <w:pPr>
+        <w:ind w:left="360" w:hanging="360"/>
+      </w:pPr>
+    </w:lvl>
+    <w:lvl w:ilvl="6">
+      <w:start w:val="1"/>
+      <w:numFmt w:val="decimal"/>
+      <w:lvlText w:val="%1.%2.%3.%4.%5.%6.%7."/>
+      <w:lvlJc w:val="left"/>
+      <w:pPr>
+        <w:ind w:left="360" w:hanging="360"/>
+      </w:pPr>
+    </w:lvl>
+    <w:lvl w:ilvl="7">
+      <w:start w:val="1"/>
+      <w:numFmt w:val="decimal"/>
+      <w:lvlText w:val="%1.%2.%3.%4.%5.%6.%7.%8."/>
+      <w:lvlJc w:val="left"/>
+      <w:pPr>
+        <w:ind w:left="360" w:hanging="360"/>
+      </w:pPr>
+    </w:lvl>
+    <w:lvl w:ilvl="8">
+      <w:start w:val="1"/>
+      <w:numFmt w:val="decimal"/>
+      <w:lvlText w:val="%1.%2.%3.%4.%5.%6.%7.%8.%9."/>
+      <w:lvlJc w:val="left"/>
+      <w:pPr>
+        <w:ind w:left="360" w:hanging="360"/>
+      </w:pPr>
+    </w:lvl>
+  </w:abstractNum>
+  <w:abstractNum w:abstractNumId="12">
+    <w:nsid w:val="61FA6E83"/>
+    <w:multiLevelType w:val="hybridMultilevel"/>
+    <w:tmpl w:val="BB0E9434"/>
+    <w:lvl w:ilvl="0" w:tplc="0409000F">
+      <w:start w:val="1"/>
+      <w:numFmt w:val="decimal"/>
+      <w:lvlText w:val="%1."/>
+      <w:lvlJc w:val="left"/>
+      <w:pPr>
+        <w:ind w:left="720" w:hanging="360"/>
+      </w:pPr>
+    </w:lvl>
+    <w:lvl w:ilvl="1" w:tplc="04090019">
+      <w:start w:val="1"/>
+      <w:numFmt w:val="lowerLetter"/>
+      <w:lvlText w:val="%2."/>
+      <w:lvlJc w:val="left"/>
+      <w:pPr>
+        <w:ind w:left="1440" w:hanging="360"/>
+      </w:pPr>
+    </w:lvl>
+    <w:lvl w:ilvl="2" w:tplc="0409001B" w:tentative="1">
+      <w:start w:val="1"/>
+      <w:numFmt w:val="lowerRoman"/>
+      <w:lvlText w:val="%3."/>
+      <w:lvlJc w:val="right"/>
+      <w:pPr>
+        <w:ind w:left="2160" w:hanging="180"/>
+      </w:pPr>
+    </w:lvl>
+    <w:lvl w:ilvl="3" w:tplc="0409000F" w:tentative="1">
+      <w:start w:val="1"/>
+      <w:numFmt w:val="decimal"/>
+      <w:lvlText w:val="%4."/>
+      <w:lvlJc w:val="left"/>
+      <w:pPr>
+        <w:ind w:left="2880" w:hanging="360"/>
+      </w:pPr>
+    </w:lvl>
+    <w:lvl w:ilvl="4" w:tplc="04090019" w:tentative="1">
+      <w:start w:val="1"/>
+      <w:numFmt w:val="lowerLetter"/>
+      <w:lvlText w:val="%5."/>
+      <w:lvlJc w:val="left"/>
+      <w:pPr>
+        <w:ind w:left="3600" w:hanging="360"/>
+      </w:pPr>
+    </w:lvl>
+    <w:lvl w:ilvl="5" w:tplc="0409001B" w:tentative="1">
+      <w:start w:val="1"/>
+      <w:numFmt w:val="lowerRoman"/>
+      <w:lvlText w:val="%6."/>
+      <w:lvlJc w:val="right"/>
+      <w:pPr>
+        <w:ind w:left="4320" w:hanging="180"/>
+      </w:pPr>
+    </w:lvl>
+    <w:lvl w:ilvl="6" w:tplc="0409000F" w:tentative="1">
+      <w:start w:val="1"/>
+      <w:numFmt w:val="decimal"/>
+      <w:lvlText w:val="%7."/>
+      <w:lvlJc w:val="left"/>
+      <w:pPr>
+        <w:ind w:left="5040" w:hanging="360"/>
+      </w:pPr>
+    </w:lvl>
+    <w:lvl w:ilvl="7" w:tplc="04090019" w:tentative="1">
+      <w:start w:val="1"/>
+      <w:numFmt w:val="lowerLetter"/>
+      <w:lvlText w:val="%8."/>
+      <w:lvlJc w:val="left"/>
+      <w:pPr>
+        <w:ind w:left="5760" w:hanging="360"/>
+      </w:pPr>
+    </w:lvl>
+    <w:lvl w:ilvl="8" w:tplc="0409001B" w:tentative="1">
+      <w:start w:val="1"/>
+      <w:numFmt w:val="lowerRoman"/>
+      <w:lvlText w:val="%9."/>
+      <w:lvlJc w:val="right"/>
+      <w:pPr>
+        <w:ind w:left="6480" w:hanging="180"/>
+      </w:pPr>
+    </w:lvl>
+  </w:abstractNum>
+  <w:abstractNum w:abstractNumId="13">
     <w:nsid w:val="66506494"/>
     <w:multiLevelType w:val="hybridMultilevel"/>
     <w:tmpl w:val="92309FEC"/>
@@ -10303,7 +10600,7 @@
       </w:pPr>
     </w:lvl>
   </w:abstractNum>
-  <w:abstractNum w:abstractNumId="11">
+  <w:abstractNum w:abstractNumId="14">
     <w:nsid w:val="6B95039B"/>
     <w:multiLevelType w:val="multilevel"/>
     <w:tmpl w:val="1DF215AC"/>
@@ -10429,22 +10726,22 @@
     <w:abstractNumId w:val="3"/>
   </w:num>
   <w:num w:numId="2">
-    <w:abstractNumId w:val="11"/>
+    <w:abstractNumId w:val="14"/>
   </w:num>
   <w:num w:numId="3">
-    <w:abstractNumId w:val="9"/>
+    <w:abstractNumId w:val="10"/>
   </w:num>
   <w:num w:numId="4">
-    <w:abstractNumId w:val="10"/>
+    <w:abstractNumId w:val="13"/>
   </w:num>
   <w:num w:numId="5">
-    <w:abstractNumId w:val="5"/>
+    <w:abstractNumId w:val="6"/>
   </w:num>
   <w:num w:numId="6">
     <w:abstractNumId w:val="0"/>
   </w:num>
   <w:num w:numId="7">
-    <w:abstractNumId w:val="6"/>
+    <w:abstractNumId w:val="7"/>
   </w:num>
   <w:num w:numId="8">
     <w:abstractNumId w:val="2"/>
@@ -10453,13 +10750,22 @@
     <w:abstractNumId w:val="4"/>
   </w:num>
   <w:num w:numId="10">
-    <w:abstractNumId w:val="7"/>
+    <w:abstractNumId w:val="8"/>
   </w:num>
   <w:num w:numId="11">
     <w:abstractNumId w:val="1"/>
   </w:num>
   <w:num w:numId="12">
-    <w:abstractNumId w:val="8"/>
+    <w:abstractNumId w:val="9"/>
+  </w:num>
+  <w:num w:numId="13">
+    <w:abstractNumId w:val="5"/>
+  </w:num>
+  <w:num w:numId="14">
+    <w:abstractNumId w:val="11"/>
+  </w:num>
+  <w:num w:numId="15">
+    <w:abstractNumId w:val="12"/>
   </w:num>
 </w:numbering>
 </file>
@@ -11839,6 +12145,13 @@
 
 <file path=word/glossary/fontTable.xml><?xml version="1.0" encoding="utf-8"?>
 <w:fonts xmlns:mc="http://schemas.openxmlformats.org/markup-compatibility/2006" xmlns:r="http://schemas.openxmlformats.org/officeDocument/2006/relationships" xmlns:w="http://schemas.openxmlformats.org/wordprocessingml/2006/main" xmlns:w14="http://schemas.microsoft.com/office/word/2010/wordml" xmlns:w15="http://schemas.microsoft.com/office/word/2012/wordml" mc:Ignorable="w14 w15">
+  <w:font w:name="Times New Roman">
+    <w:panose1 w:val="02020603050405020304"/>
+    <w:charset w:val="00"/>
+    <w:family w:val="roman"/>
+    <w:pitch w:val="variable"/>
+    <w:sig w:usb0="E0002EFF" w:usb1="C0007843" w:usb2="00000009" w:usb3="00000000" w:csb0="000001FF" w:csb1="00000000"/>
+  </w:font>
   <w:font w:name="Calibri">
     <w:altName w:val="Calibri"/>
     <w:panose1 w:val="020F0502020204030204"/>
@@ -11846,13 +12159,6 @@
     <w:family w:val="swiss"/>
     <w:pitch w:val="variable"/>
     <w:sig w:usb0="E00002FF" w:usb1="4000ACFF" w:usb2="00000001" w:usb3="00000000" w:csb0="0000019F" w:csb1="00000000"/>
-  </w:font>
-  <w:font w:name="Times New Roman">
-    <w:panose1 w:val="02020603050405020304"/>
-    <w:charset w:val="00"/>
-    <w:family w:val="roman"/>
-    <w:pitch w:val="variable"/>
-    <w:sig w:usb0="E0002EFF" w:usb1="C0007843" w:usb2="00000009" w:usb3="00000000" w:csb0="000001FF" w:csb1="00000000"/>
   </w:font>
   <w:font w:name="Calibri Light">
     <w:panose1 w:val="020F0302020204030204"/>
@@ -12633,7 +12939,7 @@
 </file>
 
 <file path=customXml/itemProps1.xml><?xml version="1.0" encoding="utf-8"?>
-<ds:datastoreItem xmlns:ds="http://schemas.openxmlformats.org/officeDocument/2006/customXml" ds:itemID="{3E832573-D044-4EB1-BBCE-184846410EFD}">
+<ds:datastoreItem xmlns:ds="http://schemas.openxmlformats.org/officeDocument/2006/customXml" ds:itemID="{AF34A408-A653-4822-94AA-2B708B647C9D}">
   <ds:schemaRefs>
     <ds:schemaRef ds:uri="http://schemas.openxmlformats.org/officeDocument/2006/bibliography"/>
   </ds:schemaRefs>

</xml_diff>

<commit_message>
Final update. Missed on earlier commit
</commit_message>
<xml_diff>
--- a/Use Case Model/SystemsEngDevelopmentEnv/SysEngDevEnv_rpy/Documents_Generated/Review_Document_Models_and_Documents/Generated_Review_Documents/Review Document For Analyze Stakeholders Needs.docx
+++ b/Use Case Model/SystemsEngDevelopmentEnv/SysEngDevEnv_rpy/Documents_Generated/Review_Document_Models_and_Documents/Generated_Review_Documents/Review Document For Analyze Stakeholders Needs.docx
@@ -14,6 +14,8 @@
           <w:szCs w:val="52"/>
         </w:rPr>
       </w:pPr>
+      <w:bookmarkStart w:id="0" w:name="_GoBack"/>
+      <w:bookmarkEnd w:id="0"/>
     </w:p>
     <w:p>
       <w:pPr>
@@ -3106,14 +3108,14 @@
           <w:numId w:val="11"/>
         </w:numPr>
       </w:pPr>
-      <w:bookmarkStart w:id="0" w:name="_Toc1"/>
-      <w:bookmarkStart w:id="1" w:name="_Toc419871967"/>
+      <w:bookmarkStart w:id="1" w:name="_Toc1"/>
+      <w:bookmarkStart w:id="2" w:name="_Toc419871967"/>
       <w:r>
         <w:lastRenderedPageBreak/>
         <w:t>Introduction</w:t>
       </w:r>
-      <w:bookmarkEnd w:id="0"/>
       <w:bookmarkEnd w:id="1"/>
+      <w:bookmarkEnd w:id="2"/>
     </w:p>
     <w:p>
       <w:pPr>
@@ -3123,13 +3125,13 @@
           <w:numId w:val="11"/>
         </w:numPr>
       </w:pPr>
-      <w:bookmarkStart w:id="2" w:name="_Toc2"/>
-      <w:bookmarkStart w:id="3" w:name="_Toc419871968"/>
+      <w:bookmarkStart w:id="3" w:name="_Toc2"/>
+      <w:bookmarkStart w:id="4" w:name="_Toc419871968"/>
       <w:r>
         <w:t>Intent</w:t>
       </w:r>
-      <w:bookmarkEnd w:id="2"/>
       <w:bookmarkEnd w:id="3"/>
+      <w:bookmarkEnd w:id="4"/>
     </w:p>
     <w:p>
       <w:r>
@@ -3148,13 +3150,13 @@
           <w:numId w:val="11"/>
         </w:numPr>
       </w:pPr>
-      <w:bookmarkStart w:id="4" w:name="_Toc3"/>
-      <w:bookmarkStart w:id="5" w:name="_Toc419871969"/>
+      <w:bookmarkStart w:id="5" w:name="_Toc3"/>
+      <w:bookmarkStart w:id="6" w:name="_Toc419871969"/>
       <w:r>
         <w:t>Assumptions</w:t>
       </w:r>
-      <w:bookmarkEnd w:id="4"/>
       <w:bookmarkEnd w:id="5"/>
+      <w:bookmarkEnd w:id="6"/>
     </w:p>
     <w:p>
       <w:pPr>
@@ -3200,8 +3202,6 @@
           <w:numId w:val="15"/>
         </w:numPr>
       </w:pPr>
-      <w:bookmarkStart w:id="6" w:name="_GoBack"/>
-      <w:bookmarkEnd w:id="6"/>
       <w:r>
         <w:t xml:space="preserve">The workflow use cases are described assuming a model-based approach will ultimately be used to develop a system. However, many of the use cases are not dependent on using model-based techniques, since they are the very same use cases System Engineers have been using before model-based techniques were available. </w:t>
       </w:r>
@@ -7808,13 +7808,8 @@
               <w:jc w:val="left"/>
             </w:pPr>
             <w:r>
-              <w:t xml:space="preserve">Allocate and Manage </w:t>
-            </w:r>
-            <w:proofErr w:type="spellStart"/>
-            <w:r>
-              <w:t>SWaP</w:t>
-            </w:r>
-            <w:proofErr w:type="spellEnd"/>
+              <w:t>Allocate and Manage SWaP</w:t>
+            </w:r>
           </w:p>
         </w:tc>
       </w:tr>
@@ -8221,15 +8216,7 @@
               <w:jc w:val="left"/>
             </w:pPr>
             <w:r>
-              <w:t xml:space="preserve">Support </w:t>
-            </w:r>
-            <w:proofErr w:type="spellStart"/>
-            <w:r>
-              <w:t>Produceability</w:t>
-            </w:r>
-            <w:proofErr w:type="spellEnd"/>
-            <w:r>
-              <w:t xml:space="preserve"> Engineering</w:t>
+              <w:t>Support Produceability Engineering</w:t>
             </w:r>
           </w:p>
         </w:tc>
@@ -9068,13 +9055,8 @@
             <w:pPr>
               <w:jc w:val="left"/>
             </w:pPr>
-            <w:proofErr w:type="spellStart"/>
-            <w:r>
-              <w:t>SWaP</w:t>
-            </w:r>
-            <w:proofErr w:type="spellEnd"/>
-            <w:r>
-              <w:t xml:space="preserve"> SysEng</w:t>
+            <w:r>
+              <w:t>SWaP SysEng</w:t>
             </w:r>
           </w:p>
         </w:tc>
@@ -9279,7 +9261,7 @@
         <w:bCs/>
         <w:noProof/>
       </w:rPr>
-      <w:t>8</w:t>
+      <w:t>20</w:t>
     </w:r>
     <w:r>
       <w:rPr>
@@ -12145,13 +12127,6 @@
 
 <file path=word/glossary/fontTable.xml><?xml version="1.0" encoding="utf-8"?>
 <w:fonts xmlns:mc="http://schemas.openxmlformats.org/markup-compatibility/2006" xmlns:r="http://schemas.openxmlformats.org/officeDocument/2006/relationships" xmlns:w="http://schemas.openxmlformats.org/wordprocessingml/2006/main" xmlns:w14="http://schemas.microsoft.com/office/word/2010/wordml" xmlns:w15="http://schemas.microsoft.com/office/word/2012/wordml" mc:Ignorable="w14 w15">
-  <w:font w:name="Times New Roman">
-    <w:panose1 w:val="02020603050405020304"/>
-    <w:charset w:val="00"/>
-    <w:family w:val="roman"/>
-    <w:pitch w:val="variable"/>
-    <w:sig w:usb0="E0002EFF" w:usb1="C0007843" w:usb2="00000009" w:usb3="00000000" w:csb0="000001FF" w:csb1="00000000"/>
-  </w:font>
   <w:font w:name="Calibri">
     <w:altName w:val="Calibri"/>
     <w:panose1 w:val="020F0502020204030204"/>
@@ -12159,6 +12134,13 @@
     <w:family w:val="swiss"/>
     <w:pitch w:val="variable"/>
     <w:sig w:usb0="E00002FF" w:usb1="4000ACFF" w:usb2="00000001" w:usb3="00000000" w:csb0="0000019F" w:csb1="00000000"/>
+  </w:font>
+  <w:font w:name="Times New Roman">
+    <w:panose1 w:val="02020603050405020304"/>
+    <w:charset w:val="00"/>
+    <w:family w:val="roman"/>
+    <w:pitch w:val="variable"/>
+    <w:sig w:usb0="E0002EFF" w:usb1="C0007843" w:usb2="00000009" w:usb3="00000000" w:csb0="000001FF" w:csb1="00000000"/>
   </w:font>
   <w:font w:name="Calibri Light">
     <w:panose1 w:val="020F0302020204030204"/>
@@ -12192,6 +12174,7 @@
   </w:compat>
   <w:rsids>
     <w:rsidRoot w:val="00B40EE3"/>
+    <w:rsid w:val="00177669"/>
     <w:rsid w:val="00196A70"/>
     <w:rsid w:val="002A036C"/>
     <w:rsid w:val="002F01B9"/>
@@ -12939,7 +12922,7 @@
 </file>
 
 <file path=customXml/itemProps1.xml><?xml version="1.0" encoding="utf-8"?>
-<ds:datastoreItem xmlns:ds="http://schemas.openxmlformats.org/officeDocument/2006/customXml" ds:itemID="{AF34A408-A653-4822-94AA-2B708B647C9D}">
+<ds:datastoreItem xmlns:ds="http://schemas.openxmlformats.org/officeDocument/2006/customXml" ds:itemID="{EABC54F2-08C8-4C0C-A3FB-83B1D5BC4076}">
   <ds:schemaRefs>
     <ds:schemaRef ds:uri="http://schemas.openxmlformats.org/officeDocument/2006/bibliography"/>
   </ds:schemaRefs>

</xml_diff>

<commit_message>
Fixed Paragraph numbering in document. Not sure how it broke.
</commit_message>
<xml_diff>
--- a/Use Case Model/SystemsEngDevelopmentEnv/SysEngDevEnv_rpy/Documents_Generated/Review_Document_Models_and_Documents/Generated_Review_Documents/Review Document For Analyze Stakeholders Needs.docx
+++ b/Use Case Model/SystemsEngDevelopmentEnv/SysEngDevEnv_rpy/Documents_Generated/Review_Document_Models_and_Documents/Generated_Review_Documents/Review Document For Analyze Stakeholders Needs.docx
@@ -14,8 +14,6 @@
           <w:szCs w:val="52"/>
         </w:rPr>
       </w:pPr>
-      <w:bookmarkStart w:id="0" w:name="_GoBack"/>
-      <w:bookmarkEnd w:id="0"/>
     </w:p>
     <w:p>
       <w:pPr>
@@ -142,7 +140,6 @@
           <w:dataBinding w:prefixMappings="xmlns:ns0='http://purl.org/dc/elements/1.1/' xmlns:ns1='http://schemas.openxmlformats.org/package/2006/metadata/core-properties' " w:xpath="/ns1:coreProperties[1]/ns0:subject[1]" w:storeItemID="{6C3C8BC8-F283-45AE-878A-BAB7291924A1}"/>
           <w:text/>
         </w:sdtPr>
-        <w:sdtEndPr/>
         <w:sdtContent>
           <w:r>
             <w:rPr>
@@ -207,7 +204,7 @@
         <w:rPr>
           <w:rFonts w:ascii="Calibri" w:eastAsia="Calibri" w:hAnsi="Calibri" w:cs="Times New Roman"/>
         </w:rPr>
-        <w:instrText xml:space="preserve"> DATE  \@ "MMMM d, yyyy"  \* MERGEFORMAT </w:instrText>
+        <w:instrText xml:space="preserve"> SAVEDATE  \@ "M/d/yyyy h:mm am/pm"  \* MERGEFORMAT </w:instrText>
       </w:r>
       <w:r>
         <w:rPr>
@@ -220,7 +217,7 @@
           <w:rFonts w:ascii="Calibri" w:eastAsia="Calibri" w:hAnsi="Calibri" w:cs="Times New Roman"/>
           <w:noProof/>
         </w:rPr>
-        <w:t>May 20, 2015</w:t>
+        <w:t>5/20/2015 1:51 PM</w:t>
       </w:r>
       <w:r>
         <w:rPr>
@@ -228,43 +225,8 @@
         </w:rPr>
         <w:fldChar w:fldCharType="end"/>
       </w:r>
-      <w:r>
-        <w:rPr>
-          <w:rFonts w:ascii="Calibri" w:eastAsia="Calibri" w:hAnsi="Calibri" w:cs="Times New Roman"/>
-        </w:rPr>
-        <w:t xml:space="preserve">, </w:t>
-      </w:r>
-      <w:r>
-        <w:rPr>
-          <w:rFonts w:ascii="Calibri" w:eastAsia="Calibri" w:hAnsi="Calibri" w:cs="Times New Roman"/>
-        </w:rPr>
-        <w:fldChar w:fldCharType="begin"/>
-      </w:r>
-      <w:r>
-        <w:rPr>
-          <w:rFonts w:ascii="Calibri" w:eastAsia="Calibri" w:hAnsi="Calibri" w:cs="Times New Roman"/>
-        </w:rPr>
-        <w:instrText xml:space="preserve"> CREATEDATE  \@ "h:mm am/pm"  \* MERGEFORMAT </w:instrText>
-      </w:r>
-      <w:r>
-        <w:rPr>
-          <w:rFonts w:ascii="Calibri" w:eastAsia="Calibri" w:hAnsi="Calibri" w:cs="Times New Roman"/>
-        </w:rPr>
-        <w:fldChar w:fldCharType="separate"/>
-      </w:r>
-      <w:r>
-        <w:rPr>
-          <w:rFonts w:ascii="Calibri" w:eastAsia="Calibri" w:hAnsi="Calibri" w:cs="Times New Roman"/>
-          <w:noProof/>
-        </w:rPr>
-        <w:t>11:03 AM</w:t>
-      </w:r>
-      <w:r>
-        <w:rPr>
-          <w:rFonts w:ascii="Calibri" w:eastAsia="Calibri" w:hAnsi="Calibri" w:cs="Times New Roman"/>
-        </w:rPr>
-        <w:fldChar w:fldCharType="end"/>
-      </w:r>
+      <w:bookmarkStart w:id="0" w:name="_GoBack"/>
+      <w:bookmarkEnd w:id="0"/>
     </w:p>
     <w:p>
       <w:pPr>
@@ -348,9 +310,6 @@
         <w:p>
           <w:pPr>
             <w:pStyle w:val="TOC1"/>
-            <w:tabs>
-              <w:tab w:val="left" w:pos="387"/>
-            </w:tabs>
             <w:rPr>
               <w:rFonts w:eastAsiaTheme="minorEastAsia"/>
               <w:noProof/>
@@ -365,13 +324,13 @@
           <w:r>
             <w:fldChar w:fldCharType="separate"/>
           </w:r>
-          <w:hyperlink w:anchor="_Toc419871967" w:history="1">
+          <w:hyperlink w:anchor="_Toc423428886" w:history="1">
             <w:r>
               <w:rPr>
                 <w:rStyle w:val="Hyperlink"/>
                 <w:noProof/>
               </w:rPr>
-              <w:t>1.</w:t>
+              <w:t>1</w:t>
             </w:r>
             <w:r>
               <w:rPr>
@@ -406,7 +365,7 @@
                 <w:noProof/>
                 <w:webHidden/>
               </w:rPr>
-              <w:instrText xml:space="preserve"> PAGEREF _Toc419871967 \h </w:instrText>
+              <w:instrText xml:space="preserve"> PAGEREF _Toc423428886 \h </w:instrText>
             </w:r>
             <w:r>
               <w:rPr>
@@ -441,7 +400,7 @@
           <w:pPr>
             <w:pStyle w:val="TOC2"/>
             <w:tabs>
-              <w:tab w:val="left" w:pos="554"/>
+              <w:tab w:val="left" w:pos="499"/>
               <w:tab w:val="right" w:leader="dot" w:pos="9350"/>
             </w:tabs>
             <w:rPr>
@@ -449,13 +408,13 @@
               <w:noProof/>
             </w:rPr>
           </w:pPr>
-          <w:hyperlink w:anchor="_Toc419871968" w:history="1">
+          <w:hyperlink w:anchor="_Toc423428887" w:history="1">
             <w:r>
               <w:rPr>
                 <w:rStyle w:val="Hyperlink"/>
                 <w:noProof/>
               </w:rPr>
-              <w:t>1.1.</w:t>
+              <w:t>1.1</w:t>
             </w:r>
             <w:r>
               <w:rPr>
@@ -490,7 +449,7 @@
                 <w:noProof/>
                 <w:webHidden/>
               </w:rPr>
-              <w:instrText xml:space="preserve"> PAGEREF _Toc419871968 \h </w:instrText>
+              <w:instrText xml:space="preserve"> PAGEREF _Toc423428887 \h </w:instrText>
             </w:r>
             <w:r>
               <w:rPr>
@@ -525,7 +484,7 @@
           <w:pPr>
             <w:pStyle w:val="TOC2"/>
             <w:tabs>
-              <w:tab w:val="left" w:pos="554"/>
+              <w:tab w:val="left" w:pos="499"/>
               <w:tab w:val="right" w:leader="dot" w:pos="9350"/>
             </w:tabs>
             <w:rPr>
@@ -533,13 +492,13 @@
               <w:noProof/>
             </w:rPr>
           </w:pPr>
-          <w:hyperlink w:anchor="_Toc419871969" w:history="1">
+          <w:hyperlink w:anchor="_Toc423428888" w:history="1">
             <w:r>
               <w:rPr>
                 <w:rStyle w:val="Hyperlink"/>
                 <w:noProof/>
               </w:rPr>
-              <w:t>1.2.</w:t>
+              <w:t>1.2</w:t>
             </w:r>
             <w:r>
               <w:rPr>
@@ -574,7 +533,7 @@
                 <w:noProof/>
                 <w:webHidden/>
               </w:rPr>
-              <w:instrText xml:space="preserve"> PAGEREF _Toc419871969 \h </w:instrText>
+              <w:instrText xml:space="preserve"> PAGEREF _Toc423428888 \h </w:instrText>
             </w:r>
             <w:r>
               <w:rPr>
@@ -608,21 +567,18 @@
         <w:p>
           <w:pPr>
             <w:pStyle w:val="TOC1"/>
-            <w:tabs>
-              <w:tab w:val="left" w:pos="387"/>
-            </w:tabs>
             <w:rPr>
               <w:rFonts w:eastAsiaTheme="minorEastAsia"/>
               <w:noProof/>
             </w:rPr>
           </w:pPr>
-          <w:hyperlink w:anchor="_Toc419871970" w:history="1">
+          <w:hyperlink w:anchor="_Toc423428889" w:history="1">
             <w:r>
               <w:rPr>
                 <w:rStyle w:val="Hyperlink"/>
                 <w:noProof/>
               </w:rPr>
-              <w:t>2.</w:t>
+              <w:t>2</w:t>
             </w:r>
             <w:r>
               <w:rPr>
@@ -657,7 +613,7 @@
                 <w:noProof/>
                 <w:webHidden/>
               </w:rPr>
-              <w:instrText xml:space="preserve"> PAGEREF _Toc419871970 \h </w:instrText>
+              <w:instrText xml:space="preserve"> PAGEREF _Toc423428889 \h </w:instrText>
             </w:r>
             <w:r>
               <w:rPr>
@@ -691,21 +647,18 @@
         <w:p>
           <w:pPr>
             <w:pStyle w:val="TOC1"/>
-            <w:tabs>
-              <w:tab w:val="left" w:pos="387"/>
-            </w:tabs>
             <w:rPr>
               <w:rFonts w:eastAsiaTheme="minorEastAsia"/>
               <w:noProof/>
             </w:rPr>
           </w:pPr>
-          <w:hyperlink w:anchor="_Toc419871971" w:history="1">
+          <w:hyperlink w:anchor="_Toc423428890" w:history="1">
             <w:r>
               <w:rPr>
                 <w:rStyle w:val="Hyperlink"/>
                 <w:noProof/>
               </w:rPr>
-              <w:t>3.</w:t>
+              <w:t>3</w:t>
             </w:r>
             <w:r>
               <w:rPr>
@@ -740,7 +693,7 @@
                 <w:noProof/>
                 <w:webHidden/>
               </w:rPr>
-              <w:instrText xml:space="preserve"> PAGEREF _Toc419871971 \h </w:instrText>
+              <w:instrText xml:space="preserve"> PAGEREF _Toc423428890 \h </w:instrText>
             </w:r>
             <w:r>
               <w:rPr>
@@ -775,7 +728,7 @@
           <w:pPr>
             <w:pStyle w:val="TOC2"/>
             <w:tabs>
-              <w:tab w:val="left" w:pos="554"/>
+              <w:tab w:val="left" w:pos="499"/>
               <w:tab w:val="right" w:leader="dot" w:pos="9350"/>
             </w:tabs>
             <w:rPr>
@@ -783,13 +736,13 @@
               <w:noProof/>
             </w:rPr>
           </w:pPr>
-          <w:hyperlink w:anchor="_Toc419871972" w:history="1">
+          <w:hyperlink w:anchor="_Toc423428891" w:history="1">
             <w:r>
               <w:rPr>
                 <w:rStyle w:val="Hyperlink"/>
                 <w:noProof/>
               </w:rPr>
-              <w:t>3.1.</w:t>
+              <w:t>3.1</w:t>
             </w:r>
             <w:r>
               <w:rPr>
@@ -824,7 +777,7 @@
                 <w:noProof/>
                 <w:webHidden/>
               </w:rPr>
-              <w:instrText xml:space="preserve"> PAGEREF _Toc419871972 \h </w:instrText>
+              <w:instrText xml:space="preserve"> PAGEREF _Toc423428891 \h </w:instrText>
             </w:r>
             <w:r>
               <w:rPr>
@@ -859,7 +812,7 @@
           <w:pPr>
             <w:pStyle w:val="TOC3"/>
             <w:tabs>
-              <w:tab w:val="left" w:pos="721"/>
+              <w:tab w:val="left" w:pos="666"/>
               <w:tab w:val="right" w:leader="dot" w:pos="9350"/>
             </w:tabs>
             <w:rPr>
@@ -867,13 +820,13 @@
               <w:noProof/>
             </w:rPr>
           </w:pPr>
-          <w:hyperlink w:anchor="_Toc419871973" w:history="1">
+          <w:hyperlink w:anchor="_Toc423428892" w:history="1">
             <w:r>
               <w:rPr>
                 <w:rStyle w:val="Hyperlink"/>
                 <w:noProof/>
               </w:rPr>
-              <w:t>3.1.1.</w:t>
+              <w:t>3.1.1</w:t>
             </w:r>
             <w:r>
               <w:rPr>
@@ -908,7 +861,7 @@
                 <w:noProof/>
                 <w:webHidden/>
               </w:rPr>
-              <w:instrText xml:space="preserve"> PAGEREF _Toc419871973 \h </w:instrText>
+              <w:instrText xml:space="preserve"> PAGEREF _Toc423428892 \h </w:instrText>
             </w:r>
             <w:r>
               <w:rPr>
@@ -943,7 +896,7 @@
           <w:pPr>
             <w:pStyle w:val="TOC3"/>
             <w:tabs>
-              <w:tab w:val="left" w:pos="721"/>
+              <w:tab w:val="left" w:pos="666"/>
               <w:tab w:val="right" w:leader="dot" w:pos="9350"/>
             </w:tabs>
             <w:rPr>
@@ -951,13 +904,13 @@
               <w:noProof/>
             </w:rPr>
           </w:pPr>
-          <w:hyperlink w:anchor="_Toc419871974" w:history="1">
+          <w:hyperlink w:anchor="_Toc423428893" w:history="1">
             <w:r>
               <w:rPr>
                 <w:rStyle w:val="Hyperlink"/>
                 <w:noProof/>
               </w:rPr>
-              <w:t>3.1.2.</w:t>
+              <w:t>3.1.2</w:t>
             </w:r>
             <w:r>
               <w:rPr>
@@ -992,7 +945,7 @@
                 <w:noProof/>
                 <w:webHidden/>
               </w:rPr>
-              <w:instrText xml:space="preserve"> PAGEREF _Toc419871974 \h </w:instrText>
+              <w:instrText xml:space="preserve"> PAGEREF _Toc423428893 \h </w:instrText>
             </w:r>
             <w:r>
               <w:rPr>
@@ -1012,7 +965,7 @@
                 <w:noProof/>
                 <w:webHidden/>
               </w:rPr>
-              <w:t>5</w:t>
+              <w:t>6</w:t>
             </w:r>
             <w:r>
               <w:rPr>
@@ -1027,7 +980,7 @@
           <w:pPr>
             <w:pStyle w:val="TOC3"/>
             <w:tabs>
-              <w:tab w:val="left" w:pos="721"/>
+              <w:tab w:val="left" w:pos="666"/>
               <w:tab w:val="right" w:leader="dot" w:pos="9350"/>
             </w:tabs>
             <w:rPr>
@@ -1035,13 +988,13 @@
               <w:noProof/>
             </w:rPr>
           </w:pPr>
-          <w:hyperlink w:anchor="_Toc419871975" w:history="1">
+          <w:hyperlink w:anchor="_Toc423428894" w:history="1">
             <w:r>
               <w:rPr>
                 <w:rStyle w:val="Hyperlink"/>
                 <w:noProof/>
               </w:rPr>
-              <w:t>3.1.3.</w:t>
+              <w:t>3.1.3</w:t>
             </w:r>
             <w:r>
               <w:rPr>
@@ -1076,7 +1029,7 @@
                 <w:noProof/>
                 <w:webHidden/>
               </w:rPr>
-              <w:instrText xml:space="preserve"> PAGEREF _Toc419871975 \h </w:instrText>
+              <w:instrText xml:space="preserve"> PAGEREF _Toc423428894 \h </w:instrText>
             </w:r>
             <w:r>
               <w:rPr>
@@ -1111,7 +1064,7 @@
           <w:pPr>
             <w:pStyle w:val="TOC3"/>
             <w:tabs>
-              <w:tab w:val="left" w:pos="721"/>
+              <w:tab w:val="left" w:pos="666"/>
               <w:tab w:val="right" w:leader="dot" w:pos="9350"/>
             </w:tabs>
             <w:rPr>
@@ -1119,13 +1072,13 @@
               <w:noProof/>
             </w:rPr>
           </w:pPr>
-          <w:hyperlink w:anchor="_Toc419871976" w:history="1">
+          <w:hyperlink w:anchor="_Toc423428895" w:history="1">
             <w:r>
               <w:rPr>
                 <w:rStyle w:val="Hyperlink"/>
                 <w:noProof/>
               </w:rPr>
-              <w:t>3.1.4.</w:t>
+              <w:t>3.1.4</w:t>
             </w:r>
             <w:r>
               <w:rPr>
@@ -1160,7 +1113,7 @@
                 <w:noProof/>
                 <w:webHidden/>
               </w:rPr>
-              <w:instrText xml:space="preserve"> PAGEREF _Toc419871976 \h </w:instrText>
+              <w:instrText xml:space="preserve"> PAGEREF _Toc423428895 \h </w:instrText>
             </w:r>
             <w:r>
               <w:rPr>
@@ -1194,21 +1147,18 @@
         <w:p>
           <w:pPr>
             <w:pStyle w:val="TOC1"/>
-            <w:tabs>
-              <w:tab w:val="left" w:pos="387"/>
-            </w:tabs>
             <w:rPr>
               <w:rFonts w:eastAsiaTheme="minorEastAsia"/>
               <w:noProof/>
             </w:rPr>
           </w:pPr>
-          <w:hyperlink w:anchor="_Toc419871977" w:history="1">
+          <w:hyperlink w:anchor="_Toc423428896" w:history="1">
             <w:r>
               <w:rPr>
                 <w:rStyle w:val="Hyperlink"/>
                 <w:noProof/>
               </w:rPr>
-              <w:t>4.</w:t>
+              <w:t>4</w:t>
             </w:r>
             <w:r>
               <w:rPr>
@@ -1243,7 +1193,7 @@
                 <w:noProof/>
                 <w:webHidden/>
               </w:rPr>
-              <w:instrText xml:space="preserve"> PAGEREF _Toc419871977 \h </w:instrText>
+              <w:instrText xml:space="preserve"> PAGEREF _Toc423428896 \h </w:instrText>
             </w:r>
             <w:r>
               <w:rPr>
@@ -1278,7 +1228,7 @@
           <w:pPr>
             <w:pStyle w:val="TOC2"/>
             <w:tabs>
-              <w:tab w:val="left" w:pos="554"/>
+              <w:tab w:val="left" w:pos="499"/>
               <w:tab w:val="right" w:leader="dot" w:pos="9350"/>
             </w:tabs>
             <w:rPr>
@@ -1286,13 +1236,13 @@
               <w:noProof/>
             </w:rPr>
           </w:pPr>
-          <w:hyperlink w:anchor="_Toc419871978" w:history="1">
+          <w:hyperlink w:anchor="_Toc423428897" w:history="1">
             <w:r>
               <w:rPr>
                 <w:rStyle w:val="Hyperlink"/>
                 <w:noProof/>
               </w:rPr>
-              <w:t>4.1.</w:t>
+              <w:t>4.1</w:t>
             </w:r>
             <w:r>
               <w:rPr>
@@ -1327,7 +1277,7 @@
                 <w:noProof/>
                 <w:webHidden/>
               </w:rPr>
-              <w:instrText xml:space="preserve"> PAGEREF _Toc419871978 \h </w:instrText>
+              <w:instrText xml:space="preserve"> PAGEREF _Toc423428897 \h </w:instrText>
             </w:r>
             <w:r>
               <w:rPr>
@@ -1362,7 +1312,7 @@
           <w:pPr>
             <w:pStyle w:val="TOC3"/>
             <w:tabs>
-              <w:tab w:val="left" w:pos="721"/>
+              <w:tab w:val="left" w:pos="666"/>
               <w:tab w:val="right" w:leader="dot" w:pos="9350"/>
             </w:tabs>
             <w:rPr>
@@ -1370,13 +1320,13 @@
               <w:noProof/>
             </w:rPr>
           </w:pPr>
-          <w:hyperlink w:anchor="_Toc419871979" w:history="1">
+          <w:hyperlink w:anchor="_Toc423428898" w:history="1">
             <w:r>
               <w:rPr>
                 <w:rStyle w:val="Hyperlink"/>
                 <w:noProof/>
               </w:rPr>
-              <w:t>4.1.1.</w:t>
+              <w:t>4.1.1</w:t>
             </w:r>
             <w:r>
               <w:rPr>
@@ -1411,7 +1361,7 @@
                 <w:noProof/>
                 <w:webHidden/>
               </w:rPr>
-              <w:instrText xml:space="preserve"> PAGEREF _Toc419871979 \h </w:instrText>
+              <w:instrText xml:space="preserve"> PAGEREF _Toc423428898 \h </w:instrText>
             </w:r>
             <w:r>
               <w:rPr>
@@ -1446,7 +1396,7 @@
           <w:pPr>
             <w:pStyle w:val="TOC3"/>
             <w:tabs>
-              <w:tab w:val="left" w:pos="721"/>
+              <w:tab w:val="left" w:pos="666"/>
               <w:tab w:val="right" w:leader="dot" w:pos="9350"/>
             </w:tabs>
             <w:rPr>
@@ -1454,13 +1404,13 @@
               <w:noProof/>
             </w:rPr>
           </w:pPr>
-          <w:hyperlink w:anchor="_Toc419871980" w:history="1">
+          <w:hyperlink w:anchor="_Toc423428899" w:history="1">
             <w:r>
               <w:rPr>
                 <w:rStyle w:val="Hyperlink"/>
                 <w:noProof/>
               </w:rPr>
-              <w:t>4.1.2.</w:t>
+              <w:t>4.1.2</w:t>
             </w:r>
             <w:r>
               <w:rPr>
@@ -1495,7 +1445,7 @@
                 <w:noProof/>
                 <w:webHidden/>
               </w:rPr>
-              <w:instrText xml:space="preserve"> PAGEREF _Toc419871980 \h </w:instrText>
+              <w:instrText xml:space="preserve"> PAGEREF _Toc423428899 \h </w:instrText>
             </w:r>
             <w:r>
               <w:rPr>
@@ -1530,7 +1480,7 @@
           <w:pPr>
             <w:pStyle w:val="TOC3"/>
             <w:tabs>
-              <w:tab w:val="left" w:pos="721"/>
+              <w:tab w:val="left" w:pos="666"/>
               <w:tab w:val="right" w:leader="dot" w:pos="9350"/>
             </w:tabs>
             <w:rPr>
@@ -1538,13 +1488,13 @@
               <w:noProof/>
             </w:rPr>
           </w:pPr>
-          <w:hyperlink w:anchor="_Toc419871981" w:history="1">
+          <w:hyperlink w:anchor="_Toc423428900" w:history="1">
             <w:r>
               <w:rPr>
                 <w:rStyle w:val="Hyperlink"/>
                 <w:noProof/>
               </w:rPr>
-              <w:t>4.1.3.</w:t>
+              <w:t>4.1.3</w:t>
             </w:r>
             <w:r>
               <w:rPr>
@@ -1579,7 +1529,7 @@
                 <w:noProof/>
                 <w:webHidden/>
               </w:rPr>
-              <w:instrText xml:space="preserve"> PAGEREF _Toc419871981 \h </w:instrText>
+              <w:instrText xml:space="preserve"> PAGEREF _Toc423428900 \h </w:instrText>
             </w:r>
             <w:r>
               <w:rPr>
@@ -1614,7 +1564,7 @@
           <w:pPr>
             <w:pStyle w:val="TOC3"/>
             <w:tabs>
-              <w:tab w:val="left" w:pos="721"/>
+              <w:tab w:val="left" w:pos="666"/>
               <w:tab w:val="right" w:leader="dot" w:pos="9350"/>
             </w:tabs>
             <w:rPr>
@@ -1622,13 +1572,13 @@
               <w:noProof/>
             </w:rPr>
           </w:pPr>
-          <w:hyperlink w:anchor="_Toc419871982" w:history="1">
+          <w:hyperlink w:anchor="_Toc423428901" w:history="1">
             <w:r>
               <w:rPr>
                 <w:rStyle w:val="Hyperlink"/>
                 <w:noProof/>
               </w:rPr>
-              <w:t>4.1.4.</w:t>
+              <w:t>4.1.4</w:t>
             </w:r>
             <w:r>
               <w:rPr>
@@ -1663,7 +1613,7 @@
                 <w:noProof/>
                 <w:webHidden/>
               </w:rPr>
-              <w:instrText xml:space="preserve"> PAGEREF _Toc419871982 \h </w:instrText>
+              <w:instrText xml:space="preserve"> PAGEREF _Toc423428901 \h </w:instrText>
             </w:r>
             <w:r>
               <w:rPr>
@@ -1698,7 +1648,7 @@
           <w:pPr>
             <w:pStyle w:val="TOC3"/>
             <w:tabs>
-              <w:tab w:val="left" w:pos="721"/>
+              <w:tab w:val="left" w:pos="666"/>
               <w:tab w:val="right" w:leader="dot" w:pos="9350"/>
             </w:tabs>
             <w:rPr>
@@ -1706,13 +1656,13 @@
               <w:noProof/>
             </w:rPr>
           </w:pPr>
-          <w:hyperlink w:anchor="_Toc419871983" w:history="1">
+          <w:hyperlink w:anchor="_Toc423428902" w:history="1">
             <w:r>
               <w:rPr>
                 <w:rStyle w:val="Hyperlink"/>
                 <w:noProof/>
               </w:rPr>
-              <w:t>4.1.5.</w:t>
+              <w:t>4.1.5</w:t>
             </w:r>
             <w:r>
               <w:rPr>
@@ -1747,7 +1697,7 @@
                 <w:noProof/>
                 <w:webHidden/>
               </w:rPr>
-              <w:instrText xml:space="preserve"> PAGEREF _Toc419871983 \h </w:instrText>
+              <w:instrText xml:space="preserve"> PAGEREF _Toc423428902 \h </w:instrText>
             </w:r>
             <w:r>
               <w:rPr>
@@ -1782,7 +1732,7 @@
           <w:pPr>
             <w:pStyle w:val="TOC3"/>
             <w:tabs>
-              <w:tab w:val="left" w:pos="721"/>
+              <w:tab w:val="left" w:pos="666"/>
               <w:tab w:val="right" w:leader="dot" w:pos="9350"/>
             </w:tabs>
             <w:rPr>
@@ -1790,13 +1740,13 @@
               <w:noProof/>
             </w:rPr>
           </w:pPr>
-          <w:hyperlink w:anchor="_Toc419871984" w:history="1">
+          <w:hyperlink w:anchor="_Toc423428903" w:history="1">
             <w:r>
               <w:rPr>
                 <w:rStyle w:val="Hyperlink"/>
                 <w:noProof/>
               </w:rPr>
-              <w:t>4.1.6.</w:t>
+              <w:t>4.1.6</w:t>
             </w:r>
             <w:r>
               <w:rPr>
@@ -1831,7 +1781,7 @@
                 <w:noProof/>
                 <w:webHidden/>
               </w:rPr>
-              <w:instrText xml:space="preserve"> PAGEREF _Toc419871984 \h </w:instrText>
+              <w:instrText xml:space="preserve"> PAGEREF _Toc423428903 \h </w:instrText>
             </w:r>
             <w:r>
               <w:rPr>
@@ -1866,7 +1816,7 @@
           <w:pPr>
             <w:pStyle w:val="TOC2"/>
             <w:tabs>
-              <w:tab w:val="left" w:pos="554"/>
+              <w:tab w:val="left" w:pos="499"/>
               <w:tab w:val="right" w:leader="dot" w:pos="9350"/>
             </w:tabs>
             <w:rPr>
@@ -1874,13 +1824,13 @@
               <w:noProof/>
             </w:rPr>
           </w:pPr>
-          <w:hyperlink w:anchor="_Toc419871985" w:history="1">
+          <w:hyperlink w:anchor="_Toc423428904" w:history="1">
             <w:r>
               <w:rPr>
                 <w:rStyle w:val="Hyperlink"/>
                 <w:noProof/>
               </w:rPr>
-              <w:t>4.2.</w:t>
+              <w:t>4.2</w:t>
             </w:r>
             <w:r>
               <w:rPr>
@@ -1915,7 +1865,7 @@
                 <w:noProof/>
                 <w:webHidden/>
               </w:rPr>
-              <w:instrText xml:space="preserve"> PAGEREF _Toc419871985 \h </w:instrText>
+              <w:instrText xml:space="preserve"> PAGEREF _Toc423428904 \h </w:instrText>
             </w:r>
             <w:r>
               <w:rPr>
@@ -1950,7 +1900,7 @@
           <w:pPr>
             <w:pStyle w:val="TOC2"/>
             <w:tabs>
-              <w:tab w:val="left" w:pos="554"/>
+              <w:tab w:val="left" w:pos="499"/>
               <w:tab w:val="right" w:leader="dot" w:pos="9350"/>
             </w:tabs>
             <w:rPr>
@@ -1958,13 +1908,13 @@
               <w:noProof/>
             </w:rPr>
           </w:pPr>
-          <w:hyperlink w:anchor="_Toc419871986" w:history="1">
+          <w:hyperlink w:anchor="_Toc423428905" w:history="1">
             <w:r>
               <w:rPr>
                 <w:rStyle w:val="Hyperlink"/>
                 <w:noProof/>
               </w:rPr>
-              <w:t>4.3.</w:t>
+              <w:t>4.3</w:t>
             </w:r>
             <w:r>
               <w:rPr>
@@ -1999,7 +1949,7 @@
                 <w:noProof/>
                 <w:webHidden/>
               </w:rPr>
-              <w:instrText xml:space="preserve"> PAGEREF _Toc419871986 \h </w:instrText>
+              <w:instrText xml:space="preserve"> PAGEREF _Toc423428905 \h </w:instrText>
             </w:r>
             <w:r>
               <w:rPr>
@@ -2034,7 +1984,7 @@
           <w:pPr>
             <w:pStyle w:val="TOC2"/>
             <w:tabs>
-              <w:tab w:val="left" w:pos="554"/>
+              <w:tab w:val="left" w:pos="499"/>
               <w:tab w:val="right" w:leader="dot" w:pos="9350"/>
             </w:tabs>
             <w:rPr>
@@ -2042,13 +1992,13 @@
               <w:noProof/>
             </w:rPr>
           </w:pPr>
-          <w:hyperlink w:anchor="_Toc419871987" w:history="1">
+          <w:hyperlink w:anchor="_Toc423428906" w:history="1">
             <w:r>
               <w:rPr>
                 <w:rStyle w:val="Hyperlink"/>
                 <w:noProof/>
               </w:rPr>
-              <w:t>4.4.</w:t>
+              <w:t>4.4</w:t>
             </w:r>
             <w:r>
               <w:rPr>
@@ -2083,7 +2033,7 @@
                 <w:noProof/>
                 <w:webHidden/>
               </w:rPr>
-              <w:instrText xml:space="preserve"> PAGEREF _Toc419871987 \h </w:instrText>
+              <w:instrText xml:space="preserve"> PAGEREF _Toc423428906 \h </w:instrText>
             </w:r>
             <w:r>
               <w:rPr>
@@ -2160,7 +2110,7 @@
       <w:r>
         <w:fldChar w:fldCharType="separate"/>
       </w:r>
-      <w:hyperlink w:anchor="_Toc419871988" w:history="1">
+      <w:hyperlink w:anchor="_Toc423428907" w:history="1">
         <w:r>
           <w:rPr>
             <w:rStyle w:val="Hyperlink"/>
@@ -2187,7 +2137,7 @@
             <w:noProof/>
             <w:webHidden/>
           </w:rPr>
-          <w:instrText xml:space="preserve"> PAGEREF _Toc419871988 \h </w:instrText>
+          <w:instrText xml:space="preserve"> PAGEREF _Toc423428907 \h </w:instrText>
         </w:r>
         <w:r>
           <w:rPr>
@@ -2229,7 +2179,7 @@
           <w:noProof/>
         </w:rPr>
       </w:pPr>
-      <w:hyperlink w:anchor="_Toc419871989" w:history="1">
+      <w:hyperlink w:anchor="_Toc423428908" w:history="1">
         <w:r>
           <w:rPr>
             <w:rStyle w:val="Hyperlink"/>
@@ -2256,7 +2206,7 @@
             <w:noProof/>
             <w:webHidden/>
           </w:rPr>
-          <w:instrText xml:space="preserve"> PAGEREF _Toc419871989 \h </w:instrText>
+          <w:instrText xml:space="preserve"> PAGEREF _Toc423428908 \h </w:instrText>
         </w:r>
         <w:r>
           <w:rPr>
@@ -2298,7 +2248,7 @@
           <w:noProof/>
         </w:rPr>
       </w:pPr>
-      <w:hyperlink w:anchor="_Toc419871990" w:history="1">
+      <w:hyperlink w:anchor="_Toc423428909" w:history="1">
         <w:r>
           <w:rPr>
             <w:rStyle w:val="Hyperlink"/>
@@ -2325,7 +2275,7 @@
             <w:noProof/>
             <w:webHidden/>
           </w:rPr>
-          <w:instrText xml:space="preserve"> PAGEREF _Toc419871990 \h </w:instrText>
+          <w:instrText xml:space="preserve"> PAGEREF _Toc423428909 \h </w:instrText>
         </w:r>
         <w:r>
           <w:rPr>
@@ -2367,7 +2317,7 @@
           <w:noProof/>
         </w:rPr>
       </w:pPr>
-      <w:hyperlink w:anchor="_Toc419871991" w:history="1">
+      <w:hyperlink w:anchor="_Toc423428910" w:history="1">
         <w:r>
           <w:rPr>
             <w:rStyle w:val="Hyperlink"/>
@@ -2394,7 +2344,7 @@
             <w:noProof/>
             <w:webHidden/>
           </w:rPr>
-          <w:instrText xml:space="preserve"> PAGEREF _Toc419871991 \h </w:instrText>
+          <w:instrText xml:space="preserve"> PAGEREF _Toc423428910 \h </w:instrText>
         </w:r>
         <w:r>
           <w:rPr>
@@ -2436,7 +2386,7 @@
           <w:noProof/>
         </w:rPr>
       </w:pPr>
-      <w:hyperlink w:anchor="_Toc419871992" w:history="1">
+      <w:hyperlink w:anchor="_Toc423428911" w:history="1">
         <w:r>
           <w:rPr>
             <w:rStyle w:val="Hyperlink"/>
@@ -2463,7 +2413,7 @@
             <w:noProof/>
             <w:webHidden/>
           </w:rPr>
-          <w:instrText xml:space="preserve"> PAGEREF _Toc419871992 \h </w:instrText>
+          <w:instrText xml:space="preserve"> PAGEREF _Toc423428911 \h </w:instrText>
         </w:r>
         <w:r>
           <w:rPr>
@@ -2505,7 +2455,7 @@
           <w:noProof/>
         </w:rPr>
       </w:pPr>
-      <w:hyperlink w:anchor="_Toc419871993" w:history="1">
+      <w:hyperlink w:anchor="_Toc423428912" w:history="1">
         <w:r>
           <w:rPr>
             <w:rStyle w:val="Hyperlink"/>
@@ -2532,7 +2482,7 @@
             <w:noProof/>
             <w:webHidden/>
           </w:rPr>
-          <w:instrText xml:space="preserve"> PAGEREF _Toc419871993 \h </w:instrText>
+          <w:instrText xml:space="preserve"> PAGEREF _Toc423428912 \h </w:instrText>
         </w:r>
         <w:r>
           <w:rPr>
@@ -2574,7 +2524,7 @@
           <w:noProof/>
         </w:rPr>
       </w:pPr>
-      <w:hyperlink w:anchor="_Toc419871994" w:history="1">
+      <w:hyperlink w:anchor="_Toc423428913" w:history="1">
         <w:r>
           <w:rPr>
             <w:rStyle w:val="Hyperlink"/>
@@ -2601,7 +2551,7 @@
             <w:noProof/>
             <w:webHidden/>
           </w:rPr>
-          <w:instrText xml:space="preserve"> PAGEREF _Toc419871994 \h </w:instrText>
+          <w:instrText xml:space="preserve"> PAGEREF _Toc423428913 \h </w:instrText>
         </w:r>
         <w:r>
           <w:rPr>
@@ -2643,7 +2593,7 @@
           <w:noProof/>
         </w:rPr>
       </w:pPr>
-      <w:hyperlink w:anchor="_Toc419871995" w:history="1">
+      <w:hyperlink w:anchor="_Toc423428914" w:history="1">
         <w:r>
           <w:rPr>
             <w:rStyle w:val="Hyperlink"/>
@@ -2670,7 +2620,7 @@
             <w:noProof/>
             <w:webHidden/>
           </w:rPr>
-          <w:instrText xml:space="preserve"> PAGEREF _Toc419871995 \h </w:instrText>
+          <w:instrText xml:space="preserve"> PAGEREF _Toc423428914 \h </w:instrText>
         </w:r>
         <w:r>
           <w:rPr>
@@ -2712,7 +2662,7 @@
           <w:noProof/>
         </w:rPr>
       </w:pPr>
-      <w:hyperlink w:anchor="_Toc419871996" w:history="1">
+      <w:hyperlink w:anchor="_Toc423428915" w:history="1">
         <w:r>
           <w:rPr>
             <w:rStyle w:val="Hyperlink"/>
@@ -2739,7 +2689,7 @@
             <w:noProof/>
             <w:webHidden/>
           </w:rPr>
-          <w:instrText xml:space="preserve"> PAGEREF _Toc419871996 \h </w:instrText>
+          <w:instrText xml:space="preserve"> PAGEREF _Toc423428915 \h </w:instrText>
         </w:r>
         <w:r>
           <w:rPr>
@@ -2781,7 +2731,7 @@
           <w:noProof/>
         </w:rPr>
       </w:pPr>
-      <w:hyperlink w:anchor="_Toc419871997" w:history="1">
+      <w:hyperlink w:anchor="_Toc423428916" w:history="1">
         <w:r>
           <w:rPr>
             <w:rStyle w:val="Hyperlink"/>
@@ -2808,7 +2758,7 @@
             <w:noProof/>
             <w:webHidden/>
           </w:rPr>
-          <w:instrText xml:space="preserve"> PAGEREF _Toc419871997 \h </w:instrText>
+          <w:instrText xml:space="preserve"> PAGEREF _Toc423428916 \h </w:instrText>
         </w:r>
         <w:r>
           <w:rPr>
@@ -2883,7 +2833,7 @@
       <w:r>
         <w:fldChar w:fldCharType="separate"/>
       </w:r>
-      <w:hyperlink w:anchor="_Toc419871998" w:history="1">
+      <w:hyperlink w:anchor="_Toc423428917" w:history="1">
         <w:r>
           <w:rPr>
             <w:rStyle w:val="Hyperlink"/>
@@ -2910,7 +2860,7 @@
             <w:noProof/>
             <w:webHidden/>
           </w:rPr>
-          <w:instrText xml:space="preserve"> PAGEREF _Toc419871998 \h </w:instrText>
+          <w:instrText xml:space="preserve"> PAGEREF _Toc423428917 \h </w:instrText>
         </w:r>
         <w:r>
           <w:rPr>
@@ -2952,7 +2902,7 @@
           <w:noProof/>
         </w:rPr>
       </w:pPr>
-      <w:hyperlink w:anchor="_Toc419871999" w:history="1">
+      <w:hyperlink w:anchor="_Toc423428918" w:history="1">
         <w:r>
           <w:rPr>
             <w:rStyle w:val="Hyperlink"/>
@@ -2979,7 +2929,7 @@
             <w:noProof/>
             <w:webHidden/>
           </w:rPr>
-          <w:instrText xml:space="preserve"> PAGEREF _Toc419871999 \h </w:instrText>
+          <w:instrText xml:space="preserve"> PAGEREF _Toc423428918 \h </w:instrText>
         </w:r>
         <w:r>
           <w:rPr>
@@ -3021,7 +2971,7 @@
           <w:noProof/>
         </w:rPr>
       </w:pPr>
-      <w:hyperlink w:anchor="_Toc419872000" w:history="1">
+      <w:hyperlink w:anchor="_Toc423428919" w:history="1">
         <w:r>
           <w:rPr>
             <w:rStyle w:val="Hyperlink"/>
@@ -3048,7 +2998,7 @@
             <w:noProof/>
             <w:webHidden/>
           </w:rPr>
-          <w:instrText xml:space="preserve"> PAGEREF _Toc419872000 \h </w:instrText>
+          <w:instrText xml:space="preserve"> PAGEREF _Toc423428919 \h </w:instrText>
         </w:r>
         <w:r>
           <w:rPr>
@@ -3103,13 +3053,9 @@
       <w:pPr>
         <w:pStyle w:val="Heading1"/>
         <w:pageBreakBefore/>
-        <w:numPr>
-          <w:ilvl w:val="0"/>
-          <w:numId w:val="11"/>
-        </w:numPr>
       </w:pPr>
       <w:bookmarkStart w:id="1" w:name="_Toc1"/>
-      <w:bookmarkStart w:id="2" w:name="_Toc419871967"/>
+      <w:bookmarkStart w:id="2" w:name="_Toc423428886"/>
       <w:r>
         <w:lastRenderedPageBreak/>
         <w:t>Introduction</w:t>
@@ -3120,13 +3066,9 @@
     <w:p>
       <w:pPr>
         <w:pStyle w:val="Heading2"/>
-        <w:numPr>
-          <w:ilvl w:val="1"/>
-          <w:numId w:val="11"/>
-        </w:numPr>
       </w:pPr>
       <w:bookmarkStart w:id="3" w:name="_Toc2"/>
-      <w:bookmarkStart w:id="4" w:name="_Toc419871968"/>
+      <w:bookmarkStart w:id="4" w:name="_Toc423428887"/>
       <w:r>
         <w:t>Intent</w:t>
       </w:r>
@@ -3145,13 +3087,9 @@
     <w:p>
       <w:pPr>
         <w:pStyle w:val="Heading2"/>
-        <w:numPr>
-          <w:ilvl w:val="1"/>
-          <w:numId w:val="11"/>
-        </w:numPr>
       </w:pPr>
       <w:bookmarkStart w:id="5" w:name="_Toc3"/>
-      <w:bookmarkStart w:id="6" w:name="_Toc419871969"/>
+      <w:bookmarkStart w:id="6" w:name="_Toc423428888"/>
       <w:r>
         <w:t>Assumptions</w:t>
       </w:r>
@@ -3226,13 +3164,9 @@
     <w:p>
       <w:pPr>
         <w:pStyle w:val="Heading1"/>
-        <w:numPr>
-          <w:ilvl w:val="0"/>
-          <w:numId w:val="13"/>
-        </w:numPr>
       </w:pPr>
       <w:bookmarkStart w:id="7" w:name="_Toc4"/>
-      <w:bookmarkStart w:id="8" w:name="_Toc419871970"/>
+      <w:bookmarkStart w:id="8" w:name="_Toc423428889"/>
       <w:r>
         <w:t>Context</w:t>
       </w:r>
@@ -3264,7 +3198,7 @@
           <w:noProof/>
         </w:rPr>
         <w:drawing>
-          <wp:inline distT="0" distB="0" distL="0" distR="0" wp14:anchorId="182F7B17" wp14:editId="7091E5EA">
+          <wp:inline distT="0" distB="0" distL="0" distR="0" wp14:anchorId="2837C9D1" wp14:editId="7F462E70">
             <wp:extent cx="5646420" cy="4111654"/>
             <wp:effectExtent l="19050" t="0" r="0" b="0"/>
             <wp:docPr id="1" name="GUID 6b333c0f-624b-401e-bcf2-e59ea05cc4b3.emf" descr="C:\Users\John\Documents\SystemModeling\RhapsodyAdd-ins\DocGen/figures/GUID 6b333c0f-624b-401e-bcf2-e59ea05cc4b3.emf"/>
@@ -3315,7 +3249,7 @@
         <w:pStyle w:val="Caption"/>
       </w:pPr>
       <w:bookmarkStart w:id="9" w:name="_Toc5"/>
-      <w:bookmarkStart w:id="10" w:name="_Toc419871988"/>
+      <w:bookmarkStart w:id="10" w:name="_Toc423428907"/>
       <w:r>
         <w:t xml:space="preserve">Figure </w:t>
       </w:r>
@@ -3346,15 +3280,14 @@
     <w:p>
       <w:pPr>
         <w:pStyle w:val="Heading1"/>
-        <w:numPr>
-          <w:ilvl w:val="0"/>
-          <w:numId w:val="13"/>
-        </w:numPr>
       </w:pPr>
       <w:bookmarkStart w:id="11" w:name="_Toc6"/>
-      <w:bookmarkStart w:id="12" w:name="_Toc419871971"/>
-      <w:r>
-        <w:t>Items to Review</w:t>
+      <w:bookmarkStart w:id="12" w:name="_Toc423428890"/>
+      <w:r>
+        <w:t>Items</w:t>
+      </w:r>
+      <w:r>
+        <w:t xml:space="preserve"> to Review</w:t>
       </w:r>
       <w:bookmarkEnd w:id="11"/>
       <w:bookmarkEnd w:id="12"/>
@@ -3362,13 +3295,9 @@
     <w:p>
       <w:pPr>
         <w:pStyle w:val="Heading2"/>
-        <w:numPr>
-          <w:ilvl w:val="1"/>
-          <w:numId w:val="13"/>
-        </w:numPr>
       </w:pPr>
       <w:bookmarkStart w:id="13" w:name="_Toc7"/>
-      <w:bookmarkStart w:id="14" w:name="_Toc419871972"/>
+      <w:bookmarkStart w:id="14" w:name="_Toc423428891"/>
       <w:r>
         <w:t>"Analyze Stakeholders Needs" Use Case</w:t>
       </w:r>
@@ -3378,13 +3307,9 @@
     <w:p>
       <w:pPr>
         <w:pStyle w:val="Heading3"/>
-        <w:numPr>
-          <w:ilvl w:val="2"/>
-          <w:numId w:val="13"/>
-        </w:numPr>
       </w:pPr>
       <w:bookmarkStart w:id="15" w:name="_Toc8"/>
-      <w:bookmarkStart w:id="16" w:name="_Toc419871973"/>
+      <w:bookmarkStart w:id="16" w:name="_Toc423428892"/>
       <w:r>
         <w:t>Use Case Attributes</w:t>
       </w:r>
@@ -3413,13 +3338,9 @@
     <w:p>
       <w:pPr>
         <w:pStyle w:val="Heading3"/>
-        <w:numPr>
-          <w:ilvl w:val="2"/>
-          <w:numId w:val="13"/>
-        </w:numPr>
       </w:pPr>
       <w:bookmarkStart w:id="17" w:name="_Toc9"/>
-      <w:bookmarkStart w:id="18" w:name="_Toc419871974"/>
+      <w:bookmarkStart w:id="18" w:name="_Toc423428893"/>
       <w:r>
         <w:lastRenderedPageBreak/>
         <w:t>Use Case Description</w:t>
@@ -3559,13 +3480,9 @@
     <w:p>
       <w:pPr>
         <w:pStyle w:val="Heading3"/>
-        <w:numPr>
-          <w:ilvl w:val="2"/>
-          <w:numId w:val="13"/>
-        </w:numPr>
       </w:pPr>
       <w:bookmarkStart w:id="19" w:name="_Toc10"/>
-      <w:bookmarkStart w:id="20" w:name="_Toc419871975"/>
+      <w:bookmarkStart w:id="20" w:name="_Toc423428894"/>
       <w:r>
         <w:lastRenderedPageBreak/>
         <w:t>Use Case Related Diagrams</w:t>
@@ -3576,10 +3493,6 @@
     <w:p>
       <w:pPr>
         <w:pStyle w:val="Heading4"/>
-        <w:numPr>
-          <w:ilvl w:val="3"/>
-          <w:numId w:val="13"/>
-        </w:numPr>
       </w:pPr>
       <w:bookmarkStart w:id="21" w:name="_Toc11"/>
       <w:r>
@@ -3596,7 +3509,7 @@
           <w:noProof/>
         </w:rPr>
         <w:drawing>
-          <wp:inline distT="0" distB="0" distL="0" distR="0" wp14:anchorId="282E2391" wp14:editId="0D173856">
+          <wp:inline distT="0" distB="0" distL="0" distR="0" wp14:anchorId="04658046" wp14:editId="44F6B03B">
             <wp:extent cx="4961907" cy="4425484"/>
             <wp:effectExtent l="19050" t="0" r="0" b="0"/>
             <wp:docPr id="2" name="GUID ca74f3a3-84ae-4495-ab94-c9ffbd285ee3.emf" descr="C:\Users\John\Documents\SystemModeling\RhapsodyAdd-ins\DocGen/figures/GUID ca74f3a3-84ae-4495-ab94-c9ffbd285ee3.emf"/>
@@ -3647,7 +3560,7 @@
         <w:pStyle w:val="Caption"/>
       </w:pPr>
       <w:bookmarkStart w:id="22" w:name="_Toc12"/>
-      <w:bookmarkStart w:id="23" w:name="_Toc419871989"/>
+      <w:bookmarkStart w:id="23" w:name="_Toc423428908"/>
       <w:r>
         <w:t xml:space="preserve">Figure </w:t>
       </w:r>
@@ -3678,10 +3591,6 @@
     <w:p>
       <w:pPr>
         <w:pStyle w:val="Heading4"/>
-        <w:numPr>
-          <w:ilvl w:val="3"/>
-          <w:numId w:val="13"/>
-        </w:numPr>
       </w:pPr>
       <w:bookmarkStart w:id="24" w:name="_Toc13"/>
       <w:r>
@@ -3693,10 +3602,6 @@
     <w:p>
       <w:pPr>
         <w:pStyle w:val="Heading5"/>
-        <w:numPr>
-          <w:ilvl w:val="4"/>
-          <w:numId w:val="13"/>
-        </w:numPr>
       </w:pPr>
       <w:bookmarkStart w:id="25" w:name="_Toc14"/>
       <w:r>
@@ -3713,7 +3618,7 @@
           <w:noProof/>
         </w:rPr>
         <w:drawing>
-          <wp:inline distT="0" distB="0" distL="0" distR="0" wp14:anchorId="4ED8F9BB" wp14:editId="74F16780">
+          <wp:inline distT="0" distB="0" distL="0" distR="0" wp14:anchorId="46D3A71E" wp14:editId="40BF0204">
             <wp:extent cx="6277818" cy="7634589"/>
             <wp:effectExtent l="19050" t="0" r="0" b="0"/>
             <wp:docPr id="3" name="GUID 74ca3c0b-7eac-4b23-a096-21d8bbfa1343.emf" descr="C:\Users\John\Documents\SystemModeling\RhapsodyAdd-ins\DocGen/figures/GUID 74ca3c0b-7eac-4b23-a096-21d8bbfa1343.emf"/>
@@ -3764,7 +3669,7 @@
         <w:pStyle w:val="Caption"/>
       </w:pPr>
       <w:bookmarkStart w:id="26" w:name="_Toc15"/>
-      <w:bookmarkStart w:id="27" w:name="_Toc419871990"/>
+      <w:bookmarkStart w:id="27" w:name="_Toc423428909"/>
       <w:r>
         <w:lastRenderedPageBreak/>
         <w:t xml:space="preserve">Figure </w:t>
@@ -3796,10 +3701,6 @@
     <w:p>
       <w:pPr>
         <w:pStyle w:val="Heading4"/>
-        <w:numPr>
-          <w:ilvl w:val="3"/>
-          <w:numId w:val="13"/>
-        </w:numPr>
       </w:pPr>
       <w:bookmarkStart w:id="28" w:name="_Toc16"/>
       <w:r>
@@ -3816,7 +3717,7 @@
           <w:noProof/>
         </w:rPr>
         <w:drawing>
-          <wp:inline distT="0" distB="0" distL="0" distR="0" wp14:anchorId="6C1CA145" wp14:editId="2163B301">
+          <wp:inline distT="0" distB="0" distL="0" distR="0" wp14:anchorId="7ABD1E4E" wp14:editId="444081C8">
             <wp:extent cx="5646420" cy="3690893"/>
             <wp:effectExtent l="19050" t="0" r="0" b="0"/>
             <wp:docPr id="4" name="GUID 886cb558-2a4e-4a49-a477-c3dc9d2504bd.emf" descr="C:\Users\John\Documents\SystemModeling\RhapsodyAdd-ins\DocGen/figures/GUID 886cb558-2a4e-4a49-a477-c3dc9d2504bd.emf"/>
@@ -3867,7 +3768,7 @@
         <w:pStyle w:val="Caption"/>
       </w:pPr>
       <w:bookmarkStart w:id="29" w:name="_Toc17"/>
-      <w:bookmarkStart w:id="30" w:name="_Toc419871991"/>
+      <w:bookmarkStart w:id="30" w:name="_Toc423428910"/>
       <w:r>
         <w:t xml:space="preserve">Figure </w:t>
       </w:r>
@@ -3898,13 +3799,9 @@
     <w:p>
       <w:pPr>
         <w:pStyle w:val="Heading3"/>
-        <w:numPr>
-          <w:ilvl w:val="2"/>
-          <w:numId w:val="13"/>
-        </w:numPr>
       </w:pPr>
       <w:bookmarkStart w:id="31" w:name="_Toc18"/>
-      <w:bookmarkStart w:id="32" w:name="_Toc419871976"/>
+      <w:bookmarkStart w:id="32" w:name="_Toc423428895"/>
       <w:r>
         <w:t>Other Called Activities</w:t>
       </w:r>
@@ -3955,16 +3852,15 @@
     <w:p>
       <w:pPr>
         <w:pStyle w:val="Heading1"/>
-        <w:numPr>
-          <w:ilvl w:val="0"/>
-          <w:numId w:val="13"/>
-        </w:numPr>
       </w:pPr>
       <w:bookmarkStart w:id="33" w:name="_Toc19"/>
-      <w:bookmarkStart w:id="34" w:name="_Toc419871977"/>
+      <w:bookmarkStart w:id="34" w:name="_Toc423428896"/>
       <w:r>
         <w:lastRenderedPageBreak/>
-        <w:t>Supporting Information</w:t>
+        <w:t>Supporting</w:t>
+      </w:r>
+      <w:r>
+        <w:t xml:space="preserve"> Information</w:t>
       </w:r>
       <w:bookmarkEnd w:id="33"/>
       <w:bookmarkEnd w:id="34"/>
@@ -3972,13 +3868,9 @@
     <w:p>
       <w:pPr>
         <w:pStyle w:val="Heading2"/>
-        <w:numPr>
-          <w:ilvl w:val="1"/>
-          <w:numId w:val="13"/>
-        </w:numPr>
       </w:pPr>
       <w:bookmarkStart w:id="35" w:name="_Toc20"/>
-      <w:bookmarkStart w:id="36" w:name="_Toc419871978"/>
+      <w:bookmarkStart w:id="36" w:name="_Toc423428897"/>
       <w:r>
         <w:t>Called Activities</w:t>
       </w:r>
@@ -3988,13 +3880,9 @@
     <w:p>
       <w:pPr>
         <w:pStyle w:val="Heading3"/>
-        <w:numPr>
-          <w:ilvl w:val="2"/>
-          <w:numId w:val="13"/>
-        </w:numPr>
       </w:pPr>
       <w:bookmarkStart w:id="37" w:name="_Toc21"/>
-      <w:bookmarkStart w:id="38" w:name="_Toc419871979"/>
+      <w:bookmarkStart w:id="38" w:name="_Toc423428898"/>
       <w:r>
         <w:t>Measure a Change Impact</w:t>
       </w:r>
@@ -4010,7 +3898,7 @@
           <w:noProof/>
         </w:rPr>
         <w:drawing>
-          <wp:inline distT="0" distB="0" distL="0" distR="0" wp14:anchorId="08D6E63D" wp14:editId="374B6077">
+          <wp:inline distT="0" distB="0" distL="0" distR="0" wp14:anchorId="79BFC1C6" wp14:editId="4C79CD41">
             <wp:extent cx="4532350" cy="6380493"/>
             <wp:effectExtent l="19050" t="0" r="0" b="0"/>
             <wp:docPr id="5" name="GUID 1e7d1c8e-daff-4f7c-b0d7-63a5a95e1d10.emf" descr="C:\Users\John\Documents\SystemModeling\RhapsodyAdd-ins\DocGen/figures/GUID 1e7d1c8e-daff-4f7c-b0d7-63a5a95e1d10.emf"/>
@@ -4061,7 +3949,7 @@
         <w:pStyle w:val="Caption"/>
       </w:pPr>
       <w:bookmarkStart w:id="39" w:name="_Toc22"/>
-      <w:bookmarkStart w:id="40" w:name="_Toc419871992"/>
+      <w:bookmarkStart w:id="40" w:name="_Toc423428911"/>
       <w:r>
         <w:t xml:space="preserve">Figure </w:t>
       </w:r>
@@ -4092,13 +3980,9 @@
     <w:p>
       <w:pPr>
         <w:pStyle w:val="Heading3"/>
-        <w:numPr>
-          <w:ilvl w:val="2"/>
-          <w:numId w:val="13"/>
-        </w:numPr>
       </w:pPr>
       <w:bookmarkStart w:id="41" w:name="_Toc23"/>
-      <w:bookmarkStart w:id="42" w:name="_Toc419871980"/>
+      <w:bookmarkStart w:id="42" w:name="_Toc423428899"/>
       <w:r>
         <w:lastRenderedPageBreak/>
         <w:t>Conduct a Review</w:t>
@@ -4115,7 +3999,7 @@
           <w:noProof/>
         </w:rPr>
         <w:drawing>
-          <wp:inline distT="0" distB="0" distL="0" distR="0" wp14:anchorId="61C098CF" wp14:editId="34B32666">
+          <wp:inline distT="0" distB="0" distL="0" distR="0" wp14:anchorId="77C4080F" wp14:editId="3676124C">
             <wp:extent cx="4341668" cy="5984462"/>
             <wp:effectExtent l="19050" t="0" r="0" b="0"/>
             <wp:docPr id="6" name="GUID a7e59ec1-e430-42fc-953b-a3835d243dcf.emf" descr="C:\Users\John\Documents\SystemModeling\RhapsodyAdd-ins\DocGen/figures/GUID a7e59ec1-e430-42fc-953b-a3835d243dcf.emf"/>
@@ -4166,7 +4050,7 @@
         <w:pStyle w:val="Caption"/>
       </w:pPr>
       <w:bookmarkStart w:id="43" w:name="_Toc24"/>
-      <w:bookmarkStart w:id="44" w:name="_Toc419871993"/>
+      <w:bookmarkStart w:id="44" w:name="_Toc423428912"/>
       <w:r>
         <w:t xml:space="preserve">Figure </w:t>
       </w:r>
@@ -4197,13 +4081,9 @@
     <w:p>
       <w:pPr>
         <w:pStyle w:val="Heading3"/>
-        <w:numPr>
-          <w:ilvl w:val="2"/>
-          <w:numId w:val="13"/>
-        </w:numPr>
       </w:pPr>
       <w:bookmarkStart w:id="45" w:name="_Toc25"/>
-      <w:bookmarkStart w:id="46" w:name="_Toc419871981"/>
+      <w:bookmarkStart w:id="46" w:name="_Toc423428900"/>
       <w:r>
         <w:lastRenderedPageBreak/>
         <w:t>Import Reference Material</w:t>
@@ -4220,7 +4100,7 @@
           <w:noProof/>
         </w:rPr>
         <w:drawing>
-          <wp:inline distT="0" distB="0" distL="0" distR="0" wp14:anchorId="57D4F1CB" wp14:editId="1F4CD150">
+          <wp:inline distT="0" distB="0" distL="0" distR="0" wp14:anchorId="6AA8C858" wp14:editId="681AD6E5">
             <wp:extent cx="6528816" cy="3767328"/>
             <wp:effectExtent l="0" t="0" r="0" b="0"/>
             <wp:docPr id="7" name="GUID 930d645d-66cc-4b0c-807f-82e1c4e43798.emf" descr="C:\Users\John\Documents\SystemModeling\RhapsodyAdd-ins\DocGen/figures/GUID 930d645d-66cc-4b0c-807f-82e1c4e43798.emf"/>
@@ -4271,7 +4151,7 @@
         <w:pStyle w:val="Caption"/>
       </w:pPr>
       <w:bookmarkStart w:id="47" w:name="_Toc26"/>
-      <w:bookmarkStart w:id="48" w:name="_Toc419871994"/>
+      <w:bookmarkStart w:id="48" w:name="_Toc423428913"/>
       <w:r>
         <w:t xml:space="preserve">Figure </w:t>
       </w:r>
@@ -4302,13 +4182,9 @@
     <w:p>
       <w:pPr>
         <w:pStyle w:val="Heading3"/>
-        <w:numPr>
-          <w:ilvl w:val="2"/>
-          <w:numId w:val="13"/>
-        </w:numPr>
       </w:pPr>
       <w:bookmarkStart w:id="49" w:name="_Toc29"/>
-      <w:bookmarkStart w:id="50" w:name="_Toc419871982"/>
+      <w:bookmarkStart w:id="50" w:name="_Toc423428901"/>
       <w:r>
         <w:lastRenderedPageBreak/>
         <w:t>Analyze Requirements</w:t>
@@ -4325,7 +4201,7 @@
           <w:noProof/>
         </w:rPr>
         <w:drawing>
-          <wp:inline distT="0" distB="0" distL="0" distR="0" wp14:anchorId="6106B85C" wp14:editId="59DB9A81">
+          <wp:inline distT="0" distB="0" distL="0" distR="0" wp14:anchorId="68B303DA" wp14:editId="36A7BB48">
             <wp:extent cx="5678424" cy="7626096"/>
             <wp:effectExtent l="0" t="0" r="0" b="0"/>
             <wp:docPr id="9" name="GUID 59dae7a5-e6f9-49b1-b635-8e38a589b381.emf" descr="C:\Users\John\Documents\SystemModeling\RhapsodyAdd-ins\DocGen/figures/GUID 59dae7a5-e6f9-49b1-b635-8e38a589b381.emf"/>
@@ -4376,7 +4252,7 @@
         <w:pStyle w:val="Caption"/>
       </w:pPr>
       <w:bookmarkStart w:id="51" w:name="_Toc30"/>
-      <w:bookmarkStart w:id="52" w:name="_Toc419871995"/>
+      <w:bookmarkStart w:id="52" w:name="_Toc423428914"/>
       <w:r>
         <w:t xml:space="preserve">Figure </w:t>
       </w:r>
@@ -4407,13 +4283,9 @@
     <w:p>
       <w:pPr>
         <w:pStyle w:val="Heading3"/>
-        <w:numPr>
-          <w:ilvl w:val="2"/>
-          <w:numId w:val="13"/>
-        </w:numPr>
       </w:pPr>
       <w:bookmarkStart w:id="53" w:name="_Toc31"/>
-      <w:bookmarkStart w:id="54" w:name="_Toc419871983"/>
+      <w:bookmarkStart w:id="54" w:name="_Toc423428902"/>
       <w:r>
         <w:lastRenderedPageBreak/>
         <w:t>Categorize Requirements</w:t>
@@ -4430,7 +4302,7 @@
           <w:noProof/>
         </w:rPr>
         <w:drawing>
-          <wp:inline distT="0" distB="0" distL="0" distR="0" wp14:anchorId="58C33515" wp14:editId="53D847E3">
+          <wp:inline distT="0" distB="0" distL="0" distR="0" wp14:anchorId="5BC88103" wp14:editId="360A3159">
             <wp:extent cx="4341668" cy="3681617"/>
             <wp:effectExtent l="19050" t="0" r="0" b="0"/>
             <wp:docPr id="10" name="GUID c24d54db-29da-4e15-9d6b-3fec7f2302dc.emf" descr="C:\Users\John\Documents\SystemModeling\RhapsodyAdd-ins\DocGen/figures/GUID c24d54db-29da-4e15-9d6b-3fec7f2302dc.emf"/>
@@ -4481,7 +4353,7 @@
         <w:pStyle w:val="Caption"/>
       </w:pPr>
       <w:bookmarkStart w:id="55" w:name="_Toc32"/>
-      <w:bookmarkStart w:id="56" w:name="_Toc419871996"/>
+      <w:bookmarkStart w:id="56" w:name="_Toc423428915"/>
       <w:r>
         <w:t xml:space="preserve">Figure </w:t>
       </w:r>
@@ -4517,13 +4389,9 @@
     <w:p>
       <w:pPr>
         <w:pStyle w:val="Heading3"/>
-        <w:numPr>
-          <w:ilvl w:val="2"/>
-          <w:numId w:val="13"/>
-        </w:numPr>
       </w:pPr>
       <w:bookmarkStart w:id="57" w:name="_Toc37"/>
-      <w:bookmarkStart w:id="58" w:name="_Toc419871984"/>
+      <w:bookmarkStart w:id="58" w:name="_Toc423428903"/>
       <w:r>
         <w:lastRenderedPageBreak/>
         <w:t>Add Requirement</w:t>
@@ -4540,7 +4408,7 @@
           <w:noProof/>
         </w:rPr>
         <w:drawing>
-          <wp:inline distT="0" distB="0" distL="0" distR="0" wp14:anchorId="2B4AA077" wp14:editId="68FAB644">
+          <wp:inline distT="0" distB="0" distL="0" distR="0" wp14:anchorId="4013F454" wp14:editId="589121EA">
             <wp:extent cx="4341668" cy="5764445"/>
             <wp:effectExtent l="19050" t="0" r="0" b="0"/>
             <wp:docPr id="13" name="GUID 019cc23c-e015-41a0-bccc-ecb90ef35590.emf" descr="C:\Users\John\Documents\SystemModeling\RhapsodyAdd-ins\DocGen/figures/GUID 019cc23c-e015-41a0-bccc-ecb90ef35590.emf"/>
@@ -4591,7 +4459,7 @@
         <w:pStyle w:val="Caption"/>
       </w:pPr>
       <w:bookmarkStart w:id="59" w:name="_Toc38"/>
-      <w:bookmarkStart w:id="60" w:name="_Toc419871997"/>
+      <w:bookmarkStart w:id="60" w:name="_Toc423428916"/>
       <w:r>
         <w:t xml:space="preserve">Figure </w:t>
       </w:r>
@@ -4638,12 +4506,8 @@
     <w:p>
       <w:pPr>
         <w:pStyle w:val="Heading2"/>
-        <w:numPr>
-          <w:ilvl w:val="1"/>
-          <w:numId w:val="13"/>
-        </w:numPr>
-      </w:pPr>
-      <w:bookmarkStart w:id="62" w:name="_Toc419871985"/>
+      </w:pPr>
+      <w:bookmarkStart w:id="62" w:name="_Toc423428904"/>
       <w:r>
         <w:lastRenderedPageBreak/>
         <w:t>Table of Definitions</w:t>
@@ -4656,7 +4520,7 @@
         <w:pStyle w:val="Caption"/>
       </w:pPr>
       <w:bookmarkStart w:id="63" w:name="_Toc42"/>
-      <w:bookmarkStart w:id="64" w:name="_Toc419871998"/>
+      <w:bookmarkStart w:id="64" w:name="_Toc423428917"/>
       <w:r>
         <w:t xml:space="preserve">Table </w:t>
       </w:r>
@@ -7232,13 +7096,9 @@
       <w:pPr>
         <w:pStyle w:val="Heading2"/>
         <w:pageBreakBefore/>
-        <w:numPr>
-          <w:ilvl w:val="1"/>
-          <w:numId w:val="13"/>
-        </w:numPr>
       </w:pPr>
       <w:bookmarkStart w:id="65" w:name="_Toc43"/>
-      <w:bookmarkStart w:id="66" w:name="_Toc419871986"/>
+      <w:bookmarkStart w:id="66" w:name="_Toc423428905"/>
       <w:r>
         <w:lastRenderedPageBreak/>
         <w:t>Table of Use Case List</w:t>
@@ -7251,7 +7111,7 @@
         <w:pStyle w:val="Caption"/>
       </w:pPr>
       <w:bookmarkStart w:id="67" w:name="_Toc44"/>
-      <w:bookmarkStart w:id="68" w:name="_Toc419871999"/>
+      <w:bookmarkStart w:id="68" w:name="_Toc423428918"/>
       <w:r>
         <w:t xml:space="preserve">Table </w:t>
       </w:r>
@@ -7808,8 +7668,13 @@
               <w:jc w:val="left"/>
             </w:pPr>
             <w:r>
-              <w:t>Allocate and Manage SWaP</w:t>
-            </w:r>
+              <w:t xml:space="preserve">Allocate and Manage </w:t>
+            </w:r>
+            <w:proofErr w:type="spellStart"/>
+            <w:r>
+              <w:t>SWaP</w:t>
+            </w:r>
+            <w:proofErr w:type="spellEnd"/>
           </w:p>
         </w:tc>
       </w:tr>
@@ -8216,7 +8081,15 @@
               <w:jc w:val="left"/>
             </w:pPr>
             <w:r>
-              <w:t>Support Produceability Engineering</w:t>
+              <w:t xml:space="preserve">Support </w:t>
+            </w:r>
+            <w:proofErr w:type="spellStart"/>
+            <w:r>
+              <w:t>Produceability</w:t>
+            </w:r>
+            <w:proofErr w:type="spellEnd"/>
+            <w:r>
+              <w:t xml:space="preserve"> Engineering</w:t>
             </w:r>
           </w:p>
         </w:tc>
@@ -8397,13 +8270,9 @@
       <w:pPr>
         <w:pStyle w:val="Heading2"/>
         <w:pageBreakBefore/>
-        <w:numPr>
-          <w:ilvl w:val="1"/>
-          <w:numId w:val="13"/>
-        </w:numPr>
       </w:pPr>
       <w:bookmarkStart w:id="69" w:name="_Toc45"/>
-      <w:bookmarkStart w:id="70" w:name="_Toc419871987"/>
+      <w:bookmarkStart w:id="70" w:name="_Toc423428906"/>
       <w:r>
         <w:lastRenderedPageBreak/>
         <w:t>Table of Actors</w:t>
@@ -8416,7 +8285,7 @@
         <w:pStyle w:val="Caption"/>
       </w:pPr>
       <w:bookmarkStart w:id="71" w:name="_Toc46"/>
-      <w:bookmarkStart w:id="72" w:name="_Toc419872000"/>
+      <w:bookmarkStart w:id="72" w:name="_Toc423428919"/>
       <w:r>
         <w:t xml:space="preserve">Table </w:t>
       </w:r>
@@ -9055,8 +8924,13 @@
             <w:pPr>
               <w:jc w:val="left"/>
             </w:pPr>
-            <w:r>
-              <w:t>SWaP SysEng</w:t>
+            <w:proofErr w:type="spellStart"/>
+            <w:r>
+              <w:t>SWaP</w:t>
+            </w:r>
+            <w:proofErr w:type="spellEnd"/>
+            <w:r>
+              <w:t xml:space="preserve"> SysEng</w:t>
             </w:r>
           </w:p>
         </w:tc>
@@ -9261,7 +9135,7 @@
         <w:bCs/>
         <w:noProof/>
       </w:rPr>
-      <w:t>20</w:t>
+      <w:t>21</w:t>
     </w:r>
     <w:r>
       <w:rPr>
@@ -9362,7 +9236,6 @@
         <w:dataBinding w:prefixMappings="xmlns:ns0='http://purl.org/dc/elements/1.1/' xmlns:ns1='http://schemas.openxmlformats.org/package/2006/metadata/core-properties' " w:xpath="/ns1:coreProperties[1]/ns0:subject[1]" w:storeItemID="{6C3C8BC8-F283-45AE-878A-BAB7291924A1}"/>
         <w:text/>
       </w:sdtPr>
-      <w:sdtEndPr/>
       <w:sdtContent>
         <w:r>
           <w:t>Analyze Stakeholders Needs</w:t>
@@ -9378,7 +9251,7 @@
 
 <file path=word/numbering.xml><?xml version="1.0" encoding="utf-8"?>
 <w:numbering xmlns:wpc="http://schemas.microsoft.com/office/word/2010/wordprocessingCanvas" xmlns:mc="http://schemas.openxmlformats.org/markup-compatibility/2006" xmlns:o="urn:schemas-microsoft-com:office:office" xmlns:r="http://schemas.openxmlformats.org/officeDocument/2006/relationships" xmlns:m="http://schemas.openxmlformats.org/officeDocument/2006/math" xmlns:v="urn:schemas-microsoft-com:vml" xmlns:wp14="http://schemas.microsoft.com/office/word/2010/wordprocessingDrawing" xmlns:wp="http://schemas.openxmlformats.org/drawingml/2006/wordprocessingDrawing" xmlns:w10="urn:schemas-microsoft-com:office:word" xmlns:w="http://schemas.openxmlformats.org/wordprocessingml/2006/main" xmlns:w14="http://schemas.microsoft.com/office/word/2010/wordml" xmlns:w15="http://schemas.microsoft.com/office/word/2012/wordml" xmlns:wpg="http://schemas.microsoft.com/office/word/2010/wordprocessingGroup" xmlns:wpi="http://schemas.microsoft.com/office/word/2010/wordprocessingInk" xmlns:wne="http://schemas.microsoft.com/office/word/2006/wordml" xmlns:wps="http://schemas.microsoft.com/office/word/2010/wordprocessingShape" mc:Ignorable="w14 w15 wp14">
-  <w:abstractNum w:abstractNumId="0">
+  <w:abstractNum w:abstractNumId="0" w15:restartNumberingAfterBreak="0">
     <w:nsid w:val="0D064D9D"/>
     <w:multiLevelType w:val="multilevel"/>
     <w:tmpl w:val="7B26CA7C"/>
@@ -9464,93 +9337,102 @@
       </w:pPr>
     </w:lvl>
   </w:abstractNum>
-  <w:abstractNum w:abstractNumId="1">
+  <w:abstractNum w:abstractNumId="1" w15:restartNumberingAfterBreak="0">
     <w:nsid w:val="0E255F12"/>
     <w:multiLevelType w:val="multilevel"/>
-    <w:tmpl w:val="FC722802"/>
+    <w:tmpl w:val="04090025"/>
     <w:lvl w:ilvl="0">
       <w:start w:val="1"/>
       <w:numFmt w:val="decimal"/>
-      <w:lvlText w:val="%1."/>
+      <w:pStyle w:val="Heading1"/>
+      <w:lvlText w:val="%1"/>
       <w:lvlJc w:val="left"/>
       <w:pPr>
-        <w:ind w:left="360" w:hanging="360"/>
+        <w:ind w:left="432" w:hanging="432"/>
       </w:pPr>
     </w:lvl>
     <w:lvl w:ilvl="1">
       <w:start w:val="1"/>
       <w:numFmt w:val="decimal"/>
-      <w:lvlText w:val="%1.%2."/>
+      <w:pStyle w:val="Heading2"/>
+      <w:lvlText w:val="%1.%2"/>
       <w:lvlJc w:val="left"/>
       <w:pPr>
-        <w:ind w:left="360" w:hanging="360"/>
+        <w:ind w:left="576" w:hanging="576"/>
       </w:pPr>
     </w:lvl>
     <w:lvl w:ilvl="2">
       <w:start w:val="1"/>
       <w:numFmt w:val="decimal"/>
-      <w:lvlText w:val="%1.%2.%3."/>
+      <w:pStyle w:val="Heading3"/>
+      <w:lvlText w:val="%1.%2.%3"/>
       <w:lvlJc w:val="left"/>
       <w:pPr>
-        <w:ind w:left="360" w:hanging="360"/>
+        <w:ind w:left="720" w:hanging="720"/>
       </w:pPr>
     </w:lvl>
     <w:lvl w:ilvl="3">
       <w:start w:val="1"/>
       <w:numFmt w:val="decimal"/>
-      <w:lvlText w:val="%1.%2.%3.%4."/>
+      <w:pStyle w:val="Heading4"/>
+      <w:lvlText w:val="%1.%2.%3.%4"/>
       <w:lvlJc w:val="left"/>
       <w:pPr>
-        <w:ind w:left="360" w:hanging="360"/>
+        <w:ind w:left="864" w:hanging="864"/>
       </w:pPr>
     </w:lvl>
     <w:lvl w:ilvl="4">
       <w:start w:val="1"/>
       <w:numFmt w:val="decimal"/>
-      <w:lvlText w:val="%1.%2.%3.%4.%5."/>
+      <w:pStyle w:val="Heading5"/>
+      <w:lvlText w:val="%1.%2.%3.%4.%5"/>
       <w:lvlJc w:val="left"/>
       <w:pPr>
-        <w:ind w:left="360" w:hanging="360"/>
+        <w:ind w:left="1008" w:hanging="1008"/>
       </w:pPr>
     </w:lvl>
     <w:lvl w:ilvl="5">
       <w:start w:val="1"/>
       <w:numFmt w:val="decimal"/>
-      <w:lvlText w:val="%1.%2.%3.%4.%5.%6."/>
+      <w:pStyle w:val="Heading6"/>
+      <w:lvlText w:val="%1.%2.%3.%4.%5.%6"/>
       <w:lvlJc w:val="left"/>
       <w:pPr>
-        <w:ind w:left="360" w:hanging="360"/>
+        <w:ind w:left="1152" w:hanging="1152"/>
       </w:pPr>
     </w:lvl>
     <w:lvl w:ilvl="6">
       <w:start w:val="1"/>
       <w:numFmt w:val="decimal"/>
-      <w:lvlText w:val="%1.%2.%3.%4.%5.%6.%7."/>
+      <w:pStyle w:val="Heading7"/>
+      <w:lvlText w:val="%1.%2.%3.%4.%5.%6.%7"/>
       <w:lvlJc w:val="left"/>
       <w:pPr>
-        <w:ind w:left="360" w:hanging="360"/>
+        <w:ind w:left="1296" w:hanging="1296"/>
       </w:pPr>
     </w:lvl>
     <w:lvl w:ilvl="7">
       <w:start w:val="1"/>
       <w:numFmt w:val="decimal"/>
-      <w:lvlText w:val="%1.%2.%3.%4.%5.%6.%7.%8."/>
+      <w:pStyle w:val="Heading8"/>
+      <w:lvlText w:val="%1.%2.%3.%4.%5.%6.%7.%8"/>
       <w:lvlJc w:val="left"/>
       <w:pPr>
-        <w:ind w:left="360" w:hanging="360"/>
+        <w:ind w:left="1440" w:hanging="1440"/>
       </w:pPr>
     </w:lvl>
     <w:lvl w:ilvl="8">
       <w:start w:val="1"/>
       <w:numFmt w:val="decimal"/>
-      <w:lvlText w:val="%1.%2.%3.%4.%5.%6.%7.%8.%9."/>
+      <w:pStyle w:val="Heading9"/>
+      <w:lvlText w:val="%1.%2.%3.%4.%5.%6.%7.%8.%9"/>
       <w:lvlJc w:val="left"/>
       <w:pPr>
-        <w:ind w:left="360" w:hanging="360"/>
+        <w:ind w:left="1584" w:hanging="1584"/>
       </w:pPr>
     </w:lvl>
   </w:abstractNum>
-  <w:abstractNum w:abstractNumId="2">
+  <w:abstractNum w:abstractNumId="2" w15:restartNumberingAfterBreak="0">
     <w:nsid w:val="18A65950"/>
     <w:multiLevelType w:val="multilevel"/>
     <w:tmpl w:val="52364AE8"/>
@@ -9636,7 +9518,7 @@
       </w:pPr>
     </w:lvl>
   </w:abstractNum>
-  <w:abstractNum w:abstractNumId="3">
+  <w:abstractNum w:abstractNumId="3" w15:restartNumberingAfterBreak="0">
     <w:nsid w:val="1FBC181A"/>
     <w:multiLevelType w:val="multilevel"/>
     <w:tmpl w:val="9C46D542"/>
@@ -9722,7 +9604,7 @@
       </w:pPr>
     </w:lvl>
   </w:abstractNum>
-  <w:abstractNum w:abstractNumId="4">
+  <w:abstractNum w:abstractNumId="4" w15:restartNumberingAfterBreak="0">
     <w:nsid w:val="326F097B"/>
     <w:multiLevelType w:val="hybridMultilevel"/>
     <w:tmpl w:val="D674CC70"/>
@@ -9808,7 +9690,7 @@
       </w:pPr>
     </w:lvl>
   </w:abstractNum>
-  <w:abstractNum w:abstractNumId="5">
+  <w:abstractNum w:abstractNumId="5" w15:restartNumberingAfterBreak="0">
     <w:nsid w:val="40442A92"/>
     <w:multiLevelType w:val="multilevel"/>
     <w:tmpl w:val="FC722802"/>
@@ -9894,7 +9776,7 @@
       </w:pPr>
     </w:lvl>
   </w:abstractNum>
-  <w:abstractNum w:abstractNumId="6">
+  <w:abstractNum w:abstractNumId="6" w15:restartNumberingAfterBreak="0">
     <w:nsid w:val="4BCF136E"/>
     <w:multiLevelType w:val="hybridMultilevel"/>
     <w:tmpl w:val="31AC07C4"/>
@@ -9980,7 +9862,7 @@
       </w:pPr>
     </w:lvl>
   </w:abstractNum>
-  <w:abstractNum w:abstractNumId="7">
+  <w:abstractNum w:abstractNumId="7" w15:restartNumberingAfterBreak="0">
     <w:nsid w:val="4C8D0A15"/>
     <w:multiLevelType w:val="hybridMultilevel"/>
     <w:tmpl w:val="E1CCCCB0"/>
@@ -10066,7 +9948,7 @@
       </w:pPr>
     </w:lvl>
   </w:abstractNum>
-  <w:abstractNum w:abstractNumId="8">
+  <w:abstractNum w:abstractNumId="8" w15:restartNumberingAfterBreak="0">
     <w:nsid w:val="4DA321F5"/>
     <w:multiLevelType w:val="hybridMultilevel"/>
     <w:tmpl w:val="FEB86228"/>
@@ -10152,7 +10034,7 @@
       </w:pPr>
     </w:lvl>
   </w:abstractNum>
-  <w:abstractNum w:abstractNumId="9">
+  <w:abstractNum w:abstractNumId="9" w15:restartNumberingAfterBreak="0">
     <w:nsid w:val="58EC26C5"/>
     <w:multiLevelType w:val="hybridMultilevel"/>
     <w:tmpl w:val="F47CE8B2"/>
@@ -10238,7 +10120,7 @@
       </w:pPr>
     </w:lvl>
   </w:abstractNum>
-  <w:abstractNum w:abstractNumId="10">
+  <w:abstractNum w:abstractNumId="10" w15:restartNumberingAfterBreak="0">
     <w:nsid w:val="5A8206A4"/>
     <w:multiLevelType w:val="multilevel"/>
     <w:tmpl w:val="DD629ADC"/>
@@ -10324,7 +10206,7 @@
       </w:pPr>
     </w:lvl>
   </w:abstractNum>
-  <w:abstractNum w:abstractNumId="11">
+  <w:abstractNum w:abstractNumId="11" w15:restartNumberingAfterBreak="0">
     <w:nsid w:val="60EA2D67"/>
     <w:multiLevelType w:val="multilevel"/>
     <w:tmpl w:val="2C9475A8"/>
@@ -10410,7 +10292,7 @@
       </w:pPr>
     </w:lvl>
   </w:abstractNum>
-  <w:abstractNum w:abstractNumId="12">
+  <w:abstractNum w:abstractNumId="12" w15:restartNumberingAfterBreak="0">
     <w:nsid w:val="61FA6E83"/>
     <w:multiLevelType w:val="hybridMultilevel"/>
     <w:tmpl w:val="BB0E9434"/>
@@ -10496,7 +10378,7 @@
       </w:pPr>
     </w:lvl>
   </w:abstractNum>
-  <w:abstractNum w:abstractNumId="13">
+  <w:abstractNum w:abstractNumId="13" w15:restartNumberingAfterBreak="0">
     <w:nsid w:val="66506494"/>
     <w:multiLevelType w:val="hybridMultilevel"/>
     <w:tmpl w:val="92309FEC"/>
@@ -10582,14 +10464,13 @@
       </w:pPr>
     </w:lvl>
   </w:abstractNum>
-  <w:abstractNum w:abstractNumId="14">
+  <w:abstractNum w:abstractNumId="14" w15:restartNumberingAfterBreak="0">
     <w:nsid w:val="6B95039B"/>
     <w:multiLevelType w:val="multilevel"/>
-    <w:tmpl w:val="1DF215AC"/>
+    <w:tmpl w:val="CCA68F60"/>
     <w:lvl w:ilvl="0">
       <w:start w:val="1"/>
       <w:numFmt w:val="decimal"/>
-      <w:pStyle w:val="Heading1"/>
       <w:lvlText w:val="%1."/>
       <w:lvlJc w:val="left"/>
       <w:pPr>
@@ -10602,7 +10483,6 @@
     <w:lvl w:ilvl="1">
       <w:start w:val="1"/>
       <w:numFmt w:val="decimal"/>
-      <w:pStyle w:val="Heading2"/>
       <w:lvlText w:val="%2."/>
       <w:lvlJc w:val="left"/>
       <w:pPr>
@@ -10615,7 +10495,6 @@
     <w:lvl w:ilvl="2">
       <w:start w:val="1"/>
       <w:numFmt w:val="decimal"/>
-      <w:pStyle w:val="Heading3"/>
       <w:lvlText w:val="%3."/>
       <w:lvlJc w:val="left"/>
       <w:pPr>
@@ -10628,7 +10507,6 @@
     <w:lvl w:ilvl="3">
       <w:start w:val="1"/>
       <w:numFmt w:val="decimal"/>
-      <w:pStyle w:val="Heading4"/>
       <w:lvlText w:val="%4."/>
       <w:lvlJc w:val="left"/>
       <w:pPr>
@@ -10641,7 +10519,6 @@
     <w:lvl w:ilvl="4">
       <w:start w:val="1"/>
       <w:numFmt w:val="decimal"/>
-      <w:pStyle w:val="Heading5"/>
       <w:lvlText w:val="%5."/>
       <w:lvlJc w:val="left"/>
       <w:pPr>
@@ -10654,7 +10531,6 @@
     <w:lvl w:ilvl="5">
       <w:start w:val="1"/>
       <w:numFmt w:val="decimal"/>
-      <w:pStyle w:val="Heading6"/>
       <w:lvlText w:val="%6."/>
       <w:lvlJc w:val="left"/>
       <w:pPr>
@@ -10667,7 +10543,6 @@
     <w:lvl w:ilvl="6">
       <w:start w:val="1"/>
       <w:numFmt w:val="decimal"/>
-      <w:pStyle w:val="Heading7"/>
       <w:lvlText w:val="%7."/>
       <w:lvlJc w:val="left"/>
       <w:pPr>
@@ -10680,7 +10555,6 @@
     <w:lvl w:ilvl="7">
       <w:start w:val="1"/>
       <w:numFmt w:val="decimal"/>
-      <w:pStyle w:val="Heading8"/>
       <w:lvlText w:val="%8."/>
       <w:lvlJc w:val="left"/>
       <w:pPr>
@@ -10693,7 +10567,6 @@
     <w:lvl w:ilvl="8">
       <w:start w:val="1"/>
       <w:numFmt w:val="decimal"/>
-      <w:pStyle w:val="Heading9"/>
       <w:lvlText w:val="%9."/>
       <w:lvlJc w:val="left"/>
       <w:pPr>
@@ -11159,7 +11032,7 @@
       <w:keepNext/>
       <w:keepLines/>
       <w:numPr>
-        <w:numId w:val="2"/>
+        <w:numId w:val="11"/>
       </w:numPr>
       <w:spacing w:before="480" w:after="0"/>
       <w:outlineLvl w:val="0"/>
@@ -11187,7 +11060,7 @@
       <w:keepLines/>
       <w:numPr>
         <w:ilvl w:val="1"/>
-        <w:numId w:val="2"/>
+        <w:numId w:val="11"/>
       </w:numPr>
       <w:spacing w:before="200" w:after="0"/>
       <w:outlineLvl w:val="1"/>
@@ -11215,7 +11088,7 @@
       <w:keepLines/>
       <w:numPr>
         <w:ilvl w:val="2"/>
-        <w:numId w:val="2"/>
+        <w:numId w:val="11"/>
       </w:numPr>
       <w:spacing w:before="200" w:after="0"/>
       <w:outlineLvl w:val="2"/>
@@ -11241,7 +11114,7 @@
       <w:keepLines/>
       <w:numPr>
         <w:ilvl w:val="3"/>
-        <w:numId w:val="2"/>
+        <w:numId w:val="11"/>
       </w:numPr>
       <w:spacing w:before="200" w:after="0"/>
       <w:outlineLvl w:val="3"/>
@@ -11269,7 +11142,7 @@
       <w:keepLines/>
       <w:numPr>
         <w:ilvl w:val="4"/>
-        <w:numId w:val="2"/>
+        <w:numId w:val="11"/>
       </w:numPr>
       <w:spacing w:before="200" w:after="0"/>
       <w:outlineLvl w:val="4"/>
@@ -11293,7 +11166,7 @@
       <w:keepLines/>
       <w:numPr>
         <w:ilvl w:val="5"/>
-        <w:numId w:val="2"/>
+        <w:numId w:val="11"/>
       </w:numPr>
       <w:spacing w:before="200" w:after="0"/>
       <w:outlineLvl w:val="5"/>
@@ -11319,7 +11192,7 @@
       <w:keepLines/>
       <w:numPr>
         <w:ilvl w:val="6"/>
-        <w:numId w:val="2"/>
+        <w:numId w:val="11"/>
       </w:numPr>
       <w:spacing w:before="200" w:after="0"/>
       <w:outlineLvl w:val="6"/>
@@ -11345,7 +11218,7 @@
       <w:keepLines/>
       <w:numPr>
         <w:ilvl w:val="7"/>
-        <w:numId w:val="2"/>
+        <w:numId w:val="11"/>
       </w:numPr>
       <w:spacing w:before="200" w:after="0"/>
       <w:outlineLvl w:val="7"/>
@@ -11371,7 +11244,7 @@
       <w:keepLines/>
       <w:numPr>
         <w:ilvl w:val="8"/>
-        <w:numId w:val="2"/>
+        <w:numId w:val="11"/>
       </w:numPr>
       <w:spacing w:before="200" w:after="0"/>
       <w:outlineLvl w:val="8"/>
@@ -11866,9 +11739,10 @@
     <w:autoRedefine/>
     <w:uiPriority w:val="39"/>
     <w:unhideWhenUsed/>
-    <w:rsid w:val="00EC0BC3"/>
+    <w:rsid w:val="008A442B"/>
     <w:pPr>
       <w:tabs>
+        <w:tab w:val="left" w:pos="332"/>
         <w:tab w:val="right" w:leader="dot" w:pos="9350"/>
       </w:tabs>
       <w:spacing w:after="100"/>
@@ -12127,20 +12001,19 @@
 
 <file path=word/glossary/fontTable.xml><?xml version="1.0" encoding="utf-8"?>
 <w:fonts xmlns:mc="http://schemas.openxmlformats.org/markup-compatibility/2006" xmlns:r="http://schemas.openxmlformats.org/officeDocument/2006/relationships" xmlns:w="http://schemas.openxmlformats.org/wordprocessingml/2006/main" xmlns:w14="http://schemas.microsoft.com/office/word/2010/wordml" xmlns:w15="http://schemas.microsoft.com/office/word/2012/wordml" mc:Ignorable="w14 w15">
-  <w:font w:name="Calibri">
-    <w:altName w:val="Calibri"/>
-    <w:panose1 w:val="020F0502020204030204"/>
-    <w:charset w:val="00"/>
-    <w:family w:val="swiss"/>
-    <w:pitch w:val="variable"/>
-    <w:sig w:usb0="E00002FF" w:usb1="4000ACFF" w:usb2="00000001" w:usb3="00000000" w:csb0="0000019F" w:csb1="00000000"/>
-  </w:font>
   <w:font w:name="Times New Roman">
     <w:panose1 w:val="02020603050405020304"/>
     <w:charset w:val="00"/>
     <w:family w:val="roman"/>
     <w:pitch w:val="variable"/>
     <w:sig w:usb0="E0002EFF" w:usb1="C0007843" w:usb2="00000009" w:usb3="00000000" w:csb0="000001FF" w:csb1="00000000"/>
+  </w:font>
+  <w:font w:name="Calibri">
+    <w:panose1 w:val="020F0502020204030204"/>
+    <w:charset w:val="00"/>
+    <w:family w:val="swiss"/>
+    <w:pitch w:val="variable"/>
+    <w:sig w:usb0="E00002FF" w:usb1="4000ACFF" w:usb2="00000001" w:usb3="00000000" w:csb0="0000019F" w:csb1="00000000"/>
   </w:font>
   <w:font w:name="Calibri Light">
     <w:panose1 w:val="020F0302020204030204"/>
@@ -12176,6 +12049,7 @@
     <w:rsidRoot w:val="00B40EE3"/>
     <w:rsid w:val="00177669"/>
     <w:rsid w:val="00196A70"/>
+    <w:rsid w:val="001D01BA"/>
     <w:rsid w:val="002A036C"/>
     <w:rsid w:val="002F01B9"/>
     <w:rsid w:val="004341EB"/>
@@ -12922,7 +12796,7 @@
 </file>
 
 <file path=customXml/itemProps1.xml><?xml version="1.0" encoding="utf-8"?>
-<ds:datastoreItem xmlns:ds="http://schemas.openxmlformats.org/officeDocument/2006/customXml" ds:itemID="{EABC54F2-08C8-4C0C-A3FB-83B1D5BC4076}">
+<ds:datastoreItem xmlns:ds="http://schemas.openxmlformats.org/officeDocument/2006/customXml" ds:itemID="{58B9F423-E95C-4476-9066-3728059830B4}">
   <ds:schemaRefs>
     <ds:schemaRef ds:uri="http://schemas.openxmlformats.org/officeDocument/2006/bibliography"/>
   </ds:schemaRefs>

</xml_diff>